<commit_message>
Add function call to get all findings for reports.
Add function call to get all findings for reports.
</commit_message>
<xml_diff>
--- a/model/finalReportTemplate/finalReportTemplate.docx
+++ b/model/finalReportTemplate/finalReportTemplate.docx
@@ -7338,7 +7338,7 @@
               <w:rPr>
                 <w:rFonts w:eastAsia="Times New Roman"/>
               </w:rPr>
-              <w:t>Figure X.</w:t>
+              <w:t>Figure {Index-1}</w:t>
             </w:r>
           </w:p>
         </w:tc>
@@ -7392,7 +7392,7 @@
         <w:rPr>
           <w:color w:val="008000"/>
         </w:rPr>
-        <w:t>ENTER CLASSIFICATION LEVEL FOR FINDINGS (E.G., UNCLASSIFIED, SECRET, ETC)</w:t>
+        <w:t>Classification-1</w:t>
       </w:r>
     </w:p>
     <w:p>
@@ -7405,2424 +7405,47 @@
         <w:rPr>
           <w:color w:val="008000"/>
         </w:rPr>
-        <w:fldChar w:fldCharType="begin"/>
-      </w:r>
+        <w:t>Classification-1</w:t>
+      </w:r>
+    </w:p>
+    <w:p>
+      <w:pPr>
+        <w:pStyle w:val="bodytype"/>
+        <w:jc w:val="center"/>
+      </w:pPr>
       <w:r>
         <w:rPr>
           <w:color w:val="008000"/>
         </w:rPr>
-        <w:instrText xml:space="preserve"> DOCPROPERTY  dradis.findingsclassification  \* MERGEFORMAT </w:instrText>
-      </w:r>
-      <w:r>
-        <w:rPr>
-          <w:color w:val="008000"/>
-        </w:rPr>
-        <w:fldChar w:fldCharType="separate"/>
-      </w:r>
-      <w:r>
-        <w:rPr>
-          <w:color w:val="008000"/>
-        </w:rPr>
-        <w:t>Enter classification level for findings (e.g., UNCLASSIFIED, SECRET, etc)</w:t>
-      </w:r>
-      <w:r>
-        <w:rPr>
-          <w:color w:val="008000"/>
-        </w:rPr>
-        <w:fldChar w:fldCharType="end"/>
+        <w:t>Classification-1</w:t>
       </w:r>
     </w:p>
     <w:p>
       <w:pPr>
-        <w:pStyle w:val="bodytype"/>
-        <w:jc w:val="center"/>
-      </w:pPr>
-      <w:r>
-        <w:rPr>
-          <w:noProof/>
-        </w:rPr>
-        <w:drawing>
-          <wp:inline distT="0" distB="0" distL="0" distR="0" wp14:anchorId="582A300F" wp14:editId="65828DDB">
-            <wp:extent cx="5943600" cy="1671637"/>
-            <wp:effectExtent l="0" t="0" r="0" b="0"/>
-            <wp:docPr id="1" name="Picture 1"/>
-            <wp:cNvGraphicFramePr/>
-            <a:graphic xmlns:a="http://schemas.openxmlformats.org/drawingml/2006/main">
-              <a:graphicData uri="http://schemas.openxmlformats.org/drawingml/2006/picture">
-                <pic:pic xmlns:pic="http://schemas.openxmlformats.org/drawingml/2006/picture">
-                  <pic:nvPicPr>
-                    <pic:cNvPr id="0" name="screenshot.png"/>
-                    <pic:cNvPicPr/>
-                  </pic:nvPicPr>
-                  <pic:blipFill>
-                    <a:blip r:embed="rId26"/>
-                    <a:stretch>
-                      <a:fillRect/>
-                    </a:stretch>
-                  </pic:blipFill>
-                  <pic:spPr>
-                    <a:xfrm>
-                      <a:off x="0" y="0"/>
-                      <a:ext cx="5943600" cy="1671637"/>
-                    </a:xfrm>
-                    <a:prstGeom prst="rect">
-                      <a:avLst/>
-                    </a:prstGeom>
-                  </pic:spPr>
-                </pic:pic>
-              </a:graphicData>
-            </a:graphic>
-          </wp:inline>
-        </w:drawing>
-      </w:r>
-      <w:r>
-        <w:rPr>
-          <w:color w:val="008000"/>
-        </w:rPr>
-        <w:fldChar w:fldCharType="begin"/>
-      </w:r>
-      <w:r>
-        <w:rPr>
-          <w:color w:val="008000"/>
-        </w:rPr>
-        <w:instrText xml:space="preserve"> DOCPROPERTY  dradis.findingsclassification  \* MERGEFORMAT </w:instrText>
-      </w:r>
-      <w:r>
-        <w:rPr>
-          <w:color w:val="008000"/>
-        </w:rPr>
-        <w:fldChar w:fldCharType="separate"/>
-      </w:r>
-      <w:r>
-        <w:rPr>
-          <w:color w:val="008000"/>
-        </w:rPr>
-        <w:t>Enter classification level for findings (e.g., UNCLASSIFIED, SECRET, etc)</w:t>
-      </w:r>
-      <w:r>
-        <w:rPr>
-          <w:color w:val="008000"/>
-        </w:rPr>
-        <w:fldChar w:fldCharType="end"/>
+        <w:pStyle w:val="Caption"/>
+      </w:pPr>
+      <w:bookmarkStart w:id="32" w:name="_Toc38966262"/>
+      <w:r>
+        <w:t>Figure</w:t>
+      </w:r>
+      <w:bookmarkEnd w:id="32"/>
+      <w:r>
+        <w:t xml:space="preserve"> </w:t>
+      </w:r>
+      <w:r>
+        <w:t>{Index-1}</w:t>
       </w:r>
     </w:p>
     <w:p>
-      <w:pPr>
-        <w:pStyle w:val="Caption"/>
-      </w:pPr>
-      <w:bookmarkStart w:id="32" w:name="_Toc38966262"/>
-      <w:r>
-        <w:t xml:space="preserve">Figure </w:t>
-      </w:r>
-      <w:r>
-        <w:rPr>
-          <w:noProof/>
-        </w:rPr>
-        <w:fldChar w:fldCharType="begin"/>
-      </w:r>
-      <w:r>
-        <w:rPr>
-          <w:noProof/>
-        </w:rPr>
-        <w:instrText xml:space="preserve"> SEQ Figure \* ARABIC </w:instrText>
-      </w:r>
-      <w:r>
-        <w:rPr>
-          <w:noProof/>
-        </w:rPr>
-        <w:fldChar w:fldCharType="separate"/>
-      </w:r>
-      <w:r>
-        <w:rPr>
-          <w:noProof/>
-        </w:rPr>
-        <w:t>1</w:t>
-      </w:r>
-      <w:r>
-        <w:rPr>
-          <w:noProof/>
-        </w:rPr>
-        <w:fldChar w:fldCharType="end"/>
-      </w:r>
-      <w:r>
-        <w:t xml:space="preserve"> Sample Caption</w:t>
-      </w:r>
-      <w:bookmarkEnd w:id="32"/>
+      <w:r>
+        <w:br w:type="page"/>
+      </w:r>
     </w:p>
     <w:p>
-      <w:r>
-        <w:br w:type="page"/>
-      </w:r>
-    </w:p>
-    <w:p>
-      <w:pPr>
-        <w:pStyle w:val="Heading2"/>
-      </w:pPr>
-      <w:bookmarkStart w:id="33" w:name="_Toc38966258"/>
-      <w:r>
-        <w:lastRenderedPageBreak/>
-        <w:t>(U) Missing Patches</w:t>
-      </w:r>
-      <w:bookmarkEnd w:id="33"/>
-    </w:p>
-    <w:p>
-      <w:pPr>
-        <w:pStyle w:val="bodytype"/>
-      </w:pPr>
-      <w:bookmarkStart w:id="34" w:name="_Toc38966266"/>
-      <w:bookmarkStart w:id="35" w:name="_Ref17799873"/>
-      <w:bookmarkStart w:id="36" w:name="_Hlk35523453"/>
-      <w:r>
-        <w:t xml:space="preserve">Table </w:t>
-      </w:r>
-      <w:r>
-        <w:rPr>
-          <w:noProof/>
-        </w:rPr>
-        <w:fldChar w:fldCharType="begin"/>
-      </w:r>
-      <w:r>
-        <w:rPr>
-          <w:noProof/>
-        </w:rPr>
-        <w:instrText xml:space="preserve"> SEQ Table </w:instrText>
-      </w:r>
-      <w:r>
-        <w:rPr>
-          <w:noProof/>
-        </w:rPr>
-        <w:fldChar w:fldCharType="separate"/>
-      </w:r>
-      <w:r>
-        <w:rPr>
-          <w:noProof/>
-        </w:rPr>
-        <w:t>3</w:t>
-      </w:r>
-      <w:r>
-        <w:rPr>
-          <w:noProof/>
-        </w:rPr>
-        <w:fldChar w:fldCharType="end"/>
-      </w:r>
-      <w:r>
-        <w:t xml:space="preserve"> describes the </w:t>
-      </w:r>
-      <w:r>
-        <w:t>Missing Patches</w:t>
-      </w:r>
-      <w:r>
-        <w:t xml:space="preserve"> vulnerability.</w:t>
-      </w:r>
-      <w:bookmarkEnd w:id="34"/>
-    </w:p>
-    <w:p>
-      <w:pPr>
-        <w:jc w:val="center"/>
-        <w:rPr>
-          <w:b/>
-          <w:bCs/>
-        </w:rPr>
-      </w:pPr>
-      <w:r>
-        <w:rPr>
-          <w:b/>
-          <w:bCs/>
-        </w:rPr>
-        <w:t xml:space="preserve">Table </w:t>
-      </w:r>
-      <w:bookmarkEnd w:id="35"/>
-      <w:r>
-        <w:rPr>
-          <w:b/>
-          <w:bCs/>
-        </w:rPr>
-        <w:fldChar w:fldCharType="begin"/>
-      </w:r>
-      <w:r>
-        <w:rPr>
-          <w:b/>
-          <w:bCs/>
-        </w:rPr>
-        <w:instrText xml:space="preserve"> SEQ Table \* ARABIC \c </w:instrText>
-      </w:r>
-      <w:r>
-        <w:rPr>
-          <w:b/>
-          <w:bCs/>
-        </w:rPr>
-        <w:fldChar w:fldCharType="separate"/>
-      </w:r>
-      <w:r>
-        <w:rPr>
-          <w:b/>
-          <w:bCs/>
-          <w:noProof/>
-        </w:rPr>
-        <w:t>3</w:t>
-      </w:r>
-      <w:r>
-        <w:rPr>
-          <w:b/>
-          <w:bCs/>
-        </w:rPr>
-        <w:fldChar w:fldCharType="end"/>
-      </w:r>
-      <w:r>
-        <w:rPr>
-          <w:b/>
-          <w:bCs/>
-        </w:rPr>
-        <w:t>.</w:t>
-      </w:r>
-      <w:r>
-        <w:rPr>
-          <w:b/>
-          <w:bCs/>
-        </w:rPr>
-        <w:t xml:space="preserve"> </w:t>
-      </w:r>
-      <w:r>
-        <w:rPr>
-          <w:b/>
-          <w:bCs/>
-        </w:rPr>
-        <w:t>Missing Patches</w:t>
-      </w:r>
-    </w:p>
-    <w:tbl>
-      <w:tblPr>
-        <w:tblW w:w="5000" w:type="pct"/>
-        <w:tblLayout w:type="fixed"/>
-        <w:tblCellMar>
-          <w:left w:w="115" w:type="dxa"/>
-          <w:right w:w="115" w:type="dxa"/>
-        </w:tblCellMar>
-        <w:tblLook w:val="04A0" w:firstRow="1" w:lastRow="0" w:firstColumn="1" w:lastColumn="0" w:noHBand="0" w:noVBand="1"/>
-      </w:tblPr>
-      <w:tblGrid>
-        <w:gridCol w:w="599"/>
-        <w:gridCol w:w="1296"/>
-        <w:gridCol w:w="1879"/>
-        <w:gridCol w:w="1442"/>
-        <w:gridCol w:w="630"/>
-        <w:gridCol w:w="1354"/>
-        <w:gridCol w:w="903"/>
-        <w:gridCol w:w="482"/>
-        <w:gridCol w:w="387"/>
-        <w:gridCol w:w="378"/>
-      </w:tblGrid>
-      <w:tr>
-        <w:trPr>
-          <w:trHeight w:val="438"/>
-        </w:trPr>
-        <w:tc>
-          <w:tcPr>
-            <w:tcW w:w="320" w:type="pct"/>
-            <w:tcBorders>
-              <w:top w:val="single" w:sz="4" w:space="0" w:color="auto"/>
-              <w:left w:val="single" w:sz="4" w:space="0" w:color="auto"/>
-              <w:bottom w:val="single" w:sz="4" w:space="0" w:color="auto"/>
-              <w:right w:val="single" w:sz="4" w:space="0" w:color="auto"/>
-            </w:tcBorders>
-            <w:shd w:val="clear" w:color="000000" w:fill="C5D9F1"/>
-            <w:vAlign w:val="center"/>
-            <w:hideMark/>
-          </w:tcPr>
-          <w:bookmarkEnd w:id="36"/>
-          <w:p>
-            <w:pPr>
-              <w:spacing w:after="0"/>
-              <w:jc w:val="center"/>
-              <w:rPr>
-                <w:b/>
-                <w:bCs/>
-                <w:sz w:val="20"/>
-                <w:szCs w:val="20"/>
-              </w:rPr>
-            </w:pPr>
-            <w:r>
-              <w:rPr>
-                <w:b/>
-                <w:bCs/>
-                <w:sz w:val="20"/>
-                <w:szCs w:val="20"/>
-              </w:rPr>
-              <w:t>ID</w:t>
-            </w:r>
-          </w:p>
-        </w:tc>
-        <w:tc>
-          <w:tcPr>
-            <w:tcW w:w="693" w:type="pct"/>
-            <w:tcBorders>
-              <w:top w:val="single" w:sz="4" w:space="0" w:color="auto"/>
-              <w:left w:val="nil"/>
-              <w:bottom w:val="single" w:sz="4" w:space="0" w:color="auto"/>
-              <w:right w:val="single" w:sz="4" w:space="0" w:color="auto"/>
-            </w:tcBorders>
-            <w:shd w:val="clear" w:color="auto" w:fill="auto"/>
-            <w:noWrap/>
-            <w:vAlign w:val="center"/>
-            <w:hideMark/>
-          </w:tcPr>
-          <w:p>
-            <w:pPr>
-              <w:spacing w:after="0"/>
-              <w:jc w:val="center"/>
-              <w:rPr>
-                <w:b/>
-                <w:bCs/>
-                <w:sz w:val="20"/>
-                <w:szCs w:val="20"/>
-              </w:rPr>
-            </w:pPr>
-            <w:r>
-              <w:rPr>
-                <w:b/>
-                <w:bCs/>
-                <w:sz w:val="20"/>
-                <w:szCs w:val="20"/>
-              </w:rPr>
-              <w:fldChar w:fldCharType="begin"/>
-            </w:r>
-            <w:r>
-              <w:rPr>
-                <w:b/>
-                <w:bCs/>
-                <w:sz w:val="20"/>
-                <w:szCs w:val="20"/>
-              </w:rPr>
-              <w:instrText xml:space="preserve"> SEQ tblDet \* MERGEFORMAT </w:instrText>
-            </w:r>
-            <w:r>
-              <w:rPr>
-                <w:b/>
-                <w:bCs/>
-                <w:sz w:val="20"/>
-                <w:szCs w:val="20"/>
-              </w:rPr>
-              <w:fldChar w:fldCharType="separate"/>
-            </w:r>
-            <w:r>
-              <w:rPr>
-                <w:b/>
-                <w:bCs/>
-                <w:noProof/>
-                <w:sz w:val="20"/>
-                <w:szCs w:val="20"/>
-              </w:rPr>
-              <w:t>2</w:t>
-            </w:r>
-            <w:r>
-              <w:rPr>
-                <w:b/>
-                <w:bCs/>
-                <w:sz w:val="20"/>
-                <w:szCs w:val="20"/>
-              </w:rPr>
-              <w:fldChar w:fldCharType="end"/>
-            </w:r>
-          </w:p>
-        </w:tc>
-        <w:tc>
-          <w:tcPr>
-            <w:tcW w:w="1005" w:type="pct"/>
-            <w:tcBorders>
-              <w:top w:val="single" w:sz="4" w:space="0" w:color="auto"/>
-              <w:left w:val="nil"/>
-              <w:bottom w:val="single" w:sz="4" w:space="0" w:color="auto"/>
-              <w:right w:val="single" w:sz="4" w:space="0" w:color="auto"/>
-            </w:tcBorders>
-            <w:shd w:val="clear" w:color="000000" w:fill="C5D9F1"/>
-            <w:vAlign w:val="center"/>
-            <w:hideMark/>
-          </w:tcPr>
-          <w:p>
-            <w:pPr>
-              <w:spacing w:after="0"/>
-              <w:jc w:val="center"/>
-              <w:rPr>
-                <w:b/>
-                <w:bCs/>
-                <w:sz w:val="20"/>
-                <w:szCs w:val="20"/>
-              </w:rPr>
-            </w:pPr>
-          </w:p>
-        </w:tc>
-        <w:tc>
-          <w:tcPr>
-            <w:tcW w:w="771" w:type="pct"/>
-            <w:tcBorders>
-              <w:top w:val="single" w:sz="4" w:space="0" w:color="auto"/>
-              <w:left w:val="nil"/>
-              <w:bottom w:val="single" w:sz="4" w:space="0" w:color="auto"/>
-              <w:right w:val="single" w:sz="4" w:space="0" w:color="auto"/>
-            </w:tcBorders>
-            <w:shd w:val="clear" w:color="000000" w:fill="C5D9F1"/>
-            <w:vAlign w:val="center"/>
-            <w:hideMark/>
-          </w:tcPr>
-          <w:p>
-            <w:pPr>
-              <w:spacing w:after="0"/>
-              <w:jc w:val="center"/>
-              <w:rPr>
-                <w:b/>
-                <w:bCs/>
-                <w:sz w:val="20"/>
-                <w:szCs w:val="20"/>
-              </w:rPr>
-            </w:pPr>
-            <w:r>
-              <w:rPr>
-                <w:b/>
-                <w:bCs/>
-                <w:sz w:val="20"/>
-                <w:szCs w:val="20"/>
-              </w:rPr>
-              <w:t>IMPACT SCORE</w:t>
-            </w:r>
-          </w:p>
-        </w:tc>
-        <w:tc>
-          <w:tcPr>
-            <w:tcW w:w="337" w:type="pct"/>
-            <w:tcBorders>
-              <w:top w:val="single" w:sz="4" w:space="0" w:color="auto"/>
-              <w:left w:val="nil"/>
-              <w:bottom w:val="single" w:sz="4" w:space="0" w:color="auto"/>
-              <w:right w:val="single" w:sz="4" w:space="0" w:color="auto"/>
-            </w:tcBorders>
-            <w:shd w:val="clear" w:color="auto" w:fill="auto"/>
-            <w:noWrap/>
-            <w:vAlign w:val="center"/>
-            <w:hideMark/>
-          </w:tcPr>
-          <w:p>
-            <w:pPr>
-              <w:spacing w:after="0"/>
-              <w:jc w:val="center"/>
-              <w:rPr>
-                <w:rFonts w:eastAsia="Times New Roman"/>
-              </w:rPr>
-            </w:pPr>
-            <w:r>
-              <w:rPr>
-                <w:rFonts w:eastAsia="Times New Roman"/>
-              </w:rPr>
-              <w:t>0</w:t>
-            </w:r>
-          </w:p>
-        </w:tc>
-        <w:tc>
-          <w:tcPr>
-            <w:tcW w:w="724" w:type="pct"/>
-            <w:tcBorders>
-              <w:top w:val="single" w:sz="4" w:space="0" w:color="auto"/>
-              <w:left w:val="nil"/>
-              <w:bottom w:val="single" w:sz="4" w:space="0" w:color="auto"/>
-              <w:right w:val="single" w:sz="4" w:space="0" w:color="auto"/>
-            </w:tcBorders>
-            <w:shd w:val="clear" w:color="000000" w:fill="B8CCE4"/>
-            <w:vAlign w:val="center"/>
-            <w:hideMark/>
-          </w:tcPr>
-          <w:p>
-            <w:pPr>
-              <w:spacing w:after="0"/>
-              <w:jc w:val="center"/>
-              <w:rPr>
-                <w:b/>
-                <w:bCs/>
-                <w:sz w:val="20"/>
-                <w:szCs w:val="20"/>
-              </w:rPr>
-            </w:pPr>
-            <w:r>
-              <w:rPr>
-                <w:b/>
-                <w:bCs/>
-                <w:sz w:val="20"/>
-                <w:szCs w:val="20"/>
-              </w:rPr>
-              <w:t>STATUS</w:t>
-            </w:r>
-          </w:p>
-        </w:tc>
-        <w:tc>
-          <w:tcPr>
-            <w:tcW w:w="483" w:type="pct"/>
-            <w:tcBorders>
-              <w:top w:val="single" w:sz="4" w:space="0" w:color="auto"/>
-              <w:left w:val="single" w:sz="4" w:space="0" w:color="auto"/>
-              <w:bottom w:val="single" w:sz="4" w:space="0" w:color="auto"/>
-              <w:right w:val="single" w:sz="4" w:space="0" w:color="auto"/>
-            </w:tcBorders>
-            <w:shd w:val="clear" w:color="auto" w:fill="FF0000"/>
-            <w:vAlign w:val="center"/>
-            <w:hideMark/>
-          </w:tcPr>
-          <w:p>
-            <w:pPr>
-              <w:spacing w:after="0"/>
-              <w:jc w:val="center"/>
-              <w:rPr>
-                <w:b/>
-                <w:bCs/>
-              </w:rPr>
-            </w:pPr>
-            <w:r>
-              <w:rPr>
-                <w:b/>
-                <w:bCs/>
-              </w:rPr>
-              <w:t>OPEN</w:t>
-            </w:r>
-          </w:p>
-        </w:tc>
-        <w:tc>
-          <w:tcPr>
-            <w:tcW w:w="667" w:type="pct"/>
-            <w:gridSpan w:val="3"/>
-            <w:tcBorders>
-              <w:top w:val="single" w:sz="4" w:space="0" w:color="auto"/>
-              <w:left w:val="nil"/>
-              <w:bottom w:val="single" w:sz="4" w:space="0" w:color="auto"/>
-              <w:right w:val="single" w:sz="4" w:space="0" w:color="auto"/>
-            </w:tcBorders>
-            <w:shd w:val="clear" w:color="000000" w:fill="C5D9F1"/>
-            <w:vAlign w:val="center"/>
-            <w:hideMark/>
-          </w:tcPr>
-          <w:p>
-            <w:pPr>
-              <w:spacing w:after="0"/>
-              <w:jc w:val="center"/>
-              <w:rPr>
-                <w:b/>
-                <w:bCs/>
-                <w:sz w:val="20"/>
-                <w:szCs w:val="20"/>
-              </w:rPr>
-            </w:pPr>
-            <w:r>
-              <w:rPr>
-                <w:b/>
-                <w:bCs/>
-                <w:sz w:val="20"/>
-                <w:szCs w:val="20"/>
-              </w:rPr>
-              <w:t>POSTURE</w:t>
-            </w:r>
-          </w:p>
-        </w:tc>
-      </w:tr>
-      <w:tr>
-        <w:trPr>
-          <w:trHeight w:val="438"/>
-        </w:trPr>
-        <w:tc>
-          <w:tcPr>
-            <w:tcW w:w="1013" w:type="pct"/>
-            <w:gridSpan w:val="2"/>
-            <w:tcBorders>
-              <w:top w:val="single" w:sz="4" w:space="0" w:color="auto"/>
-              <w:left w:val="single" w:sz="4" w:space="0" w:color="auto"/>
-              <w:bottom w:val="single" w:sz="4" w:space="0" w:color="auto"/>
-              <w:right w:val="single" w:sz="4" w:space="0" w:color="auto"/>
-            </w:tcBorders>
-            <w:shd w:val="clear" w:color="000000" w:fill="C5D9F1"/>
-            <w:vAlign w:val="bottom"/>
-            <w:hideMark/>
-          </w:tcPr>
-          <w:p>
-            <w:pPr>
-              <w:spacing w:after="0"/>
-              <w:jc w:val="center"/>
-              <w:rPr>
-                <w:b/>
-                <w:bCs/>
-                <w:sz w:val="20"/>
-                <w:szCs w:val="20"/>
-              </w:rPr>
-            </w:pPr>
-            <w:r>
-              <w:rPr>
-                <w:b/>
-                <w:bCs/>
-                <w:sz w:val="20"/>
-                <w:szCs w:val="20"/>
-              </w:rPr>
-              <w:t>HOST NAMES</w:t>
-            </w:r>
-          </w:p>
-        </w:tc>
-        <w:tc>
-          <w:tcPr>
-            <w:tcW w:w="1005" w:type="pct"/>
-            <w:tcBorders>
-              <w:top w:val="nil"/>
-              <w:left w:val="nil"/>
-              <w:bottom w:val="single" w:sz="4" w:space="0" w:color="auto"/>
-              <w:right w:val="single" w:sz="4" w:space="0" w:color="auto"/>
-            </w:tcBorders>
-            <w:shd w:val="clear" w:color="000000" w:fill="C5D9F1"/>
-            <w:vAlign w:val="center"/>
-            <w:hideMark/>
-          </w:tcPr>
-          <w:p>
-            <w:pPr>
-              <w:spacing w:after="0"/>
-              <w:jc w:val="center"/>
-              <w:rPr>
-                <w:b/>
-                <w:bCs/>
-                <w:sz w:val="20"/>
-                <w:szCs w:val="20"/>
-              </w:rPr>
-            </w:pPr>
-            <w:r>
-              <w:rPr>
-                <w:b/>
-                <w:bCs/>
-                <w:sz w:val="20"/>
-                <w:szCs w:val="20"/>
-              </w:rPr>
-              <w:t>IP:PORT</w:t>
-            </w:r>
-          </w:p>
-        </w:tc>
-        <w:tc>
-          <w:tcPr>
-            <w:tcW w:w="771" w:type="pct"/>
-            <w:tcBorders>
-              <w:top w:val="single" w:sz="4" w:space="0" w:color="auto"/>
-              <w:left w:val="nil"/>
-              <w:bottom w:val="single" w:sz="4" w:space="0" w:color="auto"/>
-              <w:right w:val="single" w:sz="4" w:space="0" w:color="auto"/>
-            </w:tcBorders>
-            <w:shd w:val="clear" w:color="000000" w:fill="C5D9F1"/>
-            <w:vAlign w:val="center"/>
-            <w:hideMark/>
-          </w:tcPr>
-          <w:p>
-            <w:pPr>
-              <w:spacing w:after="0"/>
-              <w:jc w:val="center"/>
-              <w:rPr>
-                <w:b/>
-                <w:bCs/>
-                <w:sz w:val="20"/>
-                <w:szCs w:val="20"/>
-              </w:rPr>
-            </w:pPr>
-            <w:r>
-              <w:rPr>
-                <w:b/>
-                <w:bCs/>
-                <w:sz w:val="20"/>
-                <w:szCs w:val="20"/>
-              </w:rPr>
-              <w:t>CAT</w:t>
-            </w:r>
-          </w:p>
-        </w:tc>
-        <w:tc>
-          <w:tcPr>
-            <w:tcW w:w="337" w:type="pct"/>
-            <w:tcBorders>
-              <w:top w:val="nil"/>
-              <w:left w:val="nil"/>
-              <w:bottom w:val="single" w:sz="4" w:space="0" w:color="auto"/>
-              <w:right w:val="single" w:sz="4" w:space="0" w:color="auto"/>
-            </w:tcBorders>
-            <w:shd w:val="clear" w:color="auto" w:fill="auto"/>
-            <w:noWrap/>
-            <w:vAlign w:val="center"/>
-            <w:hideMark/>
-          </w:tcPr>
-          <w:p>
-            <w:pPr>
-              <w:spacing w:after="0"/>
-              <w:jc w:val="center"/>
-              <w:rPr>
-                <w:rFonts w:eastAsia="Times New Roman"/>
-              </w:rPr>
-            </w:pPr>
-            <w:r>
-              <w:rPr>
-                <w:rFonts w:eastAsia="Times New Roman"/>
-              </w:rPr>
-              <w:t>n/a</w:t>
-            </w:r>
-          </w:p>
-        </w:tc>
-        <w:tc>
-          <w:tcPr>
-            <w:tcW w:w="724" w:type="pct"/>
-            <w:tcBorders>
-              <w:top w:val="nil"/>
-              <w:left w:val="nil"/>
-              <w:bottom w:val="single" w:sz="4" w:space="0" w:color="auto"/>
-              <w:right w:val="single" w:sz="4" w:space="0" w:color="auto"/>
-            </w:tcBorders>
-            <w:shd w:val="clear" w:color="000000" w:fill="B8CCE4"/>
-            <w:vAlign w:val="center"/>
-            <w:hideMark/>
-          </w:tcPr>
-          <w:p>
-            <w:pPr>
-              <w:spacing w:after="0"/>
-              <w:jc w:val="center"/>
-              <w:rPr>
-                <w:b/>
-                <w:bCs/>
-                <w:sz w:val="16"/>
-                <w:szCs w:val="16"/>
-              </w:rPr>
-            </w:pPr>
-            <w:r>
-              <w:rPr>
-                <w:b/>
-                <w:bCs/>
-                <w:sz w:val="16"/>
-                <w:szCs w:val="16"/>
-              </w:rPr>
-              <w:t>LIKELIHOOD</w:t>
-            </w:r>
-          </w:p>
-        </w:tc>
-        <w:tc>
-          <w:tcPr>
-            <w:tcW w:w="483" w:type="pct"/>
-            <w:tcBorders>
-              <w:top w:val="single" w:sz="4" w:space="0" w:color="auto"/>
-              <w:left w:val="single" w:sz="4" w:space="0" w:color="auto"/>
-              <w:bottom w:val="single" w:sz="4" w:space="0" w:color="auto"/>
-              <w:right w:val="single" w:sz="4" w:space="0" w:color="auto"/>
-            </w:tcBorders>
-            <w:shd w:val="clear" w:color="auto" w:fill="0070C0"/>
-            <w:vAlign w:val="center"/>
-            <w:hideMark/>
-          </w:tcPr>
-          <w:p>
-            <w:pPr>
-              <w:spacing w:after="0"/>
-              <w:jc w:val="center"/>
-              <w:rPr>
-                <w:b/>
-                <w:bCs/>
-              </w:rPr>
-            </w:pPr>
-            <w:r>
-              <w:rPr>
-                <w:b/>
-                <w:bCs/>
-              </w:rPr>
-              <w:t>INFO</w:t>
-            </w:r>
-          </w:p>
-        </w:tc>
-        <w:tc>
-          <w:tcPr>
-            <w:tcW w:w="667" w:type="pct"/>
-            <w:gridSpan w:val="3"/>
-            <w:vMerge w:val="restart"/>
-            <w:tcBorders>
-              <w:top w:val="single" w:sz="4" w:space="0" w:color="auto"/>
-              <w:left w:val="single" w:sz="4" w:space="0" w:color="auto"/>
-              <w:bottom w:val="single" w:sz="4" w:space="0" w:color="000000"/>
-              <w:right w:val="single" w:sz="4" w:space="0" w:color="000000"/>
-            </w:tcBorders>
-            <w:shd w:val="clear" w:color="auto" w:fill="auto"/>
-            <w:vAlign w:val="center"/>
-            <w:hideMark/>
-          </w:tcPr>
-          <w:p>
-            <w:pPr>
-              <w:spacing w:after="0"/>
-              <w:jc w:val="center"/>
-              <w:rPr>
-                <w:rFonts w:eastAsia="Times New Roman"/>
-                <w:sz w:val="20"/>
-                <w:szCs w:val="20"/>
-              </w:rPr>
-            </w:pPr>
-            <w:r>
-              <w:rPr>
-                <w:rFonts w:eastAsia="Times New Roman"/>
-                <w:sz w:val="20"/>
-                <w:szCs w:val="20"/>
-              </w:rPr>
-              <w:t>NEARSIDER</w:t>
-            </w:r>
-          </w:p>
-        </w:tc>
-      </w:tr>
-      <w:tr>
-        <w:trPr>
-          <w:trHeight w:val="438"/>
-        </w:trPr>
-        <w:tc>
-          <w:tcPr>
-            <w:tcW w:w="1013" w:type="pct"/>
-            <w:gridSpan w:val="2"/>
-            <w:vMerge w:val="restart"/>
-            <w:tcBorders>
-              <w:top w:val="single" w:sz="4" w:space="0" w:color="auto"/>
-              <w:left w:val="single" w:sz="4" w:space="0" w:color="auto"/>
-              <w:bottom w:val="single" w:sz="4" w:space="0" w:color="auto"/>
-              <w:right w:val="single" w:sz="4" w:space="0" w:color="auto"/>
-            </w:tcBorders>
-            <w:shd w:val="clear" w:color="auto" w:fill="auto"/>
-            <w:vAlign w:val="center"/>
-            <w:hideMark/>
-          </w:tcPr>
-          <w:p>
-            <w:pPr>
-              <w:spacing w:after="0"/>
-              <w:jc w:val="center"/>
-              <w:rPr>
-                <w:rFonts w:eastAsia="Times New Roman"/>
-              </w:rPr>
-            </w:pPr>
-            <w:r>
-              <w:t>Hostname4</w:t>
-            </w:r>
-            <w:r>
-              <w:br/>
-              <w:t>Hostname5</w:t>
-            </w:r>
-            <w:r>
-              <w:br/>
-              <w:t>Hostname6</w:t>
-            </w:r>
-            <w:r>
-              <w:rPr>
-                <w:rFonts w:eastAsia="Times New Roman"/>
-              </w:rPr>
-              <w:t xml:space="preserve"> </w:t>
-            </w:r>
-          </w:p>
-        </w:tc>
-        <w:tc>
-          <w:tcPr>
-            <w:tcW w:w="1005" w:type="pct"/>
-            <w:vMerge w:val="restart"/>
-            <w:tcBorders>
-              <w:top w:val="nil"/>
-              <w:left w:val="single" w:sz="4" w:space="0" w:color="auto"/>
-              <w:bottom w:val="single" w:sz="4" w:space="0" w:color="auto"/>
-              <w:right w:val="single" w:sz="4" w:space="0" w:color="auto"/>
-            </w:tcBorders>
-            <w:shd w:val="clear" w:color="auto" w:fill="auto"/>
-            <w:vAlign w:val="center"/>
-            <w:hideMark/>
-          </w:tcPr>
-          <w:p>
-            <w:pPr>
-              <w:spacing w:after="0"/>
-              <w:jc w:val="center"/>
-              <w:rPr>
-                <w:rFonts w:eastAsia="Times New Roman"/>
-              </w:rPr>
-            </w:pPr>
-            <w:r>
-              <w:rPr>
-                <w:rFonts w:eastAsia="Times New Roman"/>
-              </w:rPr>
-              <w:t>192.168.1.4:8080,443,9443</w:t>
-            </w:r>
-            <w:r>
-              <w:rPr>
-                <w:rFonts w:eastAsia="Times New Roman"/>
-              </w:rPr>
-              <w:br/>
-              <w:t>192.168.1.5:80,443,8443</w:t>
-            </w:r>
-            <w:r>
-              <w:rPr>
-                <w:rFonts w:eastAsia="Times New Roman"/>
-              </w:rPr>
-              <w:br/>
-              <w:t>192.168.1.6:135,139,445</w:t>
-            </w:r>
-          </w:p>
-          <w:p>
-            <w:pPr>
-              <w:spacing w:after="0"/>
-              <w:jc w:val="center"/>
-              <w:rPr>
-                <w:rFonts w:eastAsia="Times New Roman"/>
-              </w:rPr>
-            </w:pPr>
-          </w:p>
-        </w:tc>
-        <w:tc>
-          <w:tcPr>
-            <w:tcW w:w="771" w:type="pct"/>
-            <w:tcBorders>
-              <w:top w:val="single" w:sz="4" w:space="0" w:color="auto"/>
-              <w:left w:val="nil"/>
-              <w:bottom w:val="single" w:sz="4" w:space="0" w:color="auto"/>
-              <w:right w:val="single" w:sz="4" w:space="0" w:color="auto"/>
-            </w:tcBorders>
-            <w:shd w:val="clear" w:color="000000" w:fill="C5D9F1"/>
-            <w:vAlign w:val="center"/>
-            <w:hideMark/>
-          </w:tcPr>
-          <w:p>
-            <w:pPr>
-              <w:spacing w:after="0"/>
-              <w:jc w:val="center"/>
-              <w:rPr>
-                <w:b/>
-                <w:bCs/>
-                <w:sz w:val="20"/>
-                <w:szCs w:val="20"/>
-              </w:rPr>
-            </w:pPr>
-            <w:r>
-              <w:rPr>
-                <w:b/>
-                <w:bCs/>
-                <w:sz w:val="20"/>
-                <w:szCs w:val="20"/>
-              </w:rPr>
-              <w:t>CAT SCORE</w:t>
-            </w:r>
-          </w:p>
-        </w:tc>
-        <w:tc>
-          <w:tcPr>
-            <w:tcW w:w="337" w:type="pct"/>
-            <w:tcBorders>
-              <w:top w:val="nil"/>
-              <w:left w:val="nil"/>
-              <w:bottom w:val="single" w:sz="4" w:space="0" w:color="auto"/>
-              <w:right w:val="single" w:sz="4" w:space="0" w:color="auto"/>
-            </w:tcBorders>
-            <w:shd w:val="clear" w:color="auto" w:fill="auto"/>
-            <w:noWrap/>
-            <w:vAlign w:val="center"/>
-            <w:hideMark/>
-          </w:tcPr>
-          <w:p>
-            <w:pPr>
-              <w:spacing w:after="0"/>
-              <w:jc w:val="center"/>
-              <w:rPr>
-                <w:rFonts w:eastAsia="Times New Roman"/>
-              </w:rPr>
-            </w:pPr>
-            <w:r>
-              <w:rPr>
-                <w:rFonts w:eastAsia="Times New Roman"/>
-              </w:rPr>
-              <w:t>n/a</w:t>
-            </w:r>
-          </w:p>
-        </w:tc>
-        <w:tc>
-          <w:tcPr>
-            <w:tcW w:w="724" w:type="pct"/>
-            <w:tcBorders>
-              <w:top w:val="nil"/>
-              <w:left w:val="nil"/>
-              <w:bottom w:val="single" w:sz="4" w:space="0" w:color="auto"/>
-              <w:right w:val="single" w:sz="4" w:space="0" w:color="auto"/>
-            </w:tcBorders>
-            <w:shd w:val="clear" w:color="000000" w:fill="B8CCE4"/>
-            <w:vAlign w:val="center"/>
-            <w:hideMark/>
-          </w:tcPr>
-          <w:p>
-            <w:pPr>
-              <w:spacing w:after="0"/>
-              <w:jc w:val="center"/>
-              <w:rPr>
-                <w:b/>
-                <w:bCs/>
-                <w:sz w:val="20"/>
-                <w:szCs w:val="20"/>
-              </w:rPr>
-            </w:pPr>
-            <w:r>
-              <w:rPr>
-                <w:b/>
-                <w:bCs/>
-                <w:sz w:val="20"/>
-                <w:szCs w:val="20"/>
-              </w:rPr>
-              <w:t>IMPACT</w:t>
-            </w:r>
-          </w:p>
-        </w:tc>
-        <w:tc>
-          <w:tcPr>
-            <w:tcW w:w="483" w:type="pct"/>
-            <w:tcBorders>
-              <w:top w:val="single" w:sz="4" w:space="0" w:color="auto"/>
-              <w:left w:val="single" w:sz="4" w:space="0" w:color="auto"/>
-              <w:bottom w:val="single" w:sz="4" w:space="0" w:color="auto"/>
-              <w:right w:val="single" w:sz="4" w:space="0" w:color="auto"/>
-            </w:tcBorders>
-            <w:shd w:val="clear" w:color="auto" w:fill="0070C0"/>
-            <w:vAlign w:val="center"/>
-            <w:hideMark/>
-          </w:tcPr>
-          <w:p>
-            <w:pPr>
-              <w:spacing w:after="0"/>
-              <w:jc w:val="center"/>
-              <w:rPr>
-                <w:b/>
-                <w:bCs/>
-              </w:rPr>
-            </w:pPr>
-            <w:r>
-              <w:rPr>
-                <w:b/>
-                <w:bCs/>
-              </w:rPr>
-              <w:t>INFO</w:t>
-            </w:r>
-          </w:p>
-        </w:tc>
-        <w:tc>
-          <w:tcPr>
-            <w:tcW w:w="667" w:type="pct"/>
-            <w:gridSpan w:val="3"/>
-            <w:vMerge/>
-            <w:tcBorders>
-              <w:top w:val="single" w:sz="4" w:space="0" w:color="auto"/>
-              <w:left w:val="single" w:sz="4" w:space="0" w:color="auto"/>
-              <w:bottom w:val="single" w:sz="4" w:space="0" w:color="auto"/>
-              <w:right w:val="single" w:sz="4" w:space="0" w:color="auto"/>
-            </w:tcBorders>
-            <w:vAlign w:val="center"/>
-            <w:hideMark/>
-          </w:tcPr>
-          <w:p>
-            <w:pPr>
-              <w:spacing w:after="0"/>
-              <w:jc w:val="center"/>
-            </w:pPr>
-          </w:p>
-        </w:tc>
-      </w:tr>
-      <w:tr>
-        <w:trPr>
-          <w:trHeight w:val="438"/>
-        </w:trPr>
-        <w:tc>
-          <w:tcPr>
-            <w:tcW w:w="1013" w:type="pct"/>
-            <w:gridSpan w:val="2"/>
-            <w:vMerge/>
-            <w:tcBorders>
-              <w:top w:val="single" w:sz="4" w:space="0" w:color="auto"/>
-              <w:left w:val="single" w:sz="4" w:space="0" w:color="auto"/>
-              <w:bottom w:val="single" w:sz="4" w:space="0" w:color="auto"/>
-              <w:right w:val="single" w:sz="4" w:space="0" w:color="auto"/>
-            </w:tcBorders>
-            <w:vAlign w:val="center"/>
-            <w:hideMark/>
-          </w:tcPr>
-          <w:p>
-            <w:pPr>
-              <w:spacing w:after="0"/>
-            </w:pPr>
-          </w:p>
-        </w:tc>
-        <w:tc>
-          <w:tcPr>
-            <w:tcW w:w="1005" w:type="pct"/>
-            <w:vMerge/>
-            <w:tcBorders>
-              <w:top w:val="nil"/>
-              <w:left w:val="single" w:sz="4" w:space="0" w:color="auto"/>
-              <w:bottom w:val="single" w:sz="4" w:space="0" w:color="auto"/>
-              <w:right w:val="single" w:sz="4" w:space="0" w:color="auto"/>
-            </w:tcBorders>
-            <w:vAlign w:val="center"/>
-            <w:hideMark/>
-          </w:tcPr>
-          <w:p>
-            <w:pPr>
-              <w:spacing w:after="0"/>
-            </w:pPr>
-          </w:p>
-        </w:tc>
-        <w:tc>
-          <w:tcPr>
-            <w:tcW w:w="771" w:type="pct"/>
-            <w:tcBorders>
-              <w:top w:val="single" w:sz="4" w:space="0" w:color="auto"/>
-              <w:left w:val="nil"/>
-              <w:bottom w:val="single" w:sz="4" w:space="0" w:color="auto"/>
-              <w:right w:val="single" w:sz="4" w:space="0" w:color="auto"/>
-            </w:tcBorders>
-            <w:shd w:val="clear" w:color="000000" w:fill="C5D9F1"/>
-            <w:vAlign w:val="center"/>
-            <w:hideMark/>
-          </w:tcPr>
-          <w:p>
-            <w:pPr>
-              <w:spacing w:after="0"/>
-              <w:jc w:val="center"/>
-              <w:rPr>
-                <w:b/>
-                <w:bCs/>
-                <w:sz w:val="20"/>
-                <w:szCs w:val="20"/>
-              </w:rPr>
-            </w:pPr>
-            <w:r>
-              <w:rPr>
-                <w:b/>
-                <w:bCs/>
-                <w:sz w:val="20"/>
-                <w:szCs w:val="20"/>
-              </w:rPr>
-              <w:t>V</w:t>
-            </w:r>
-            <w:r>
-              <w:rPr>
-                <w:b/>
-                <w:bCs/>
-                <w:sz w:val="20"/>
-                <w:szCs w:val="20"/>
-                <w:vertAlign w:val="subscript"/>
-              </w:rPr>
-              <w:t>S-</w:t>
-            </w:r>
-            <w:r>
-              <w:rPr>
-                <w:b/>
-                <w:bCs/>
-                <w:sz w:val="20"/>
-                <w:szCs w:val="20"/>
-              </w:rPr>
-              <w:t>SCORE</w:t>
-            </w:r>
-          </w:p>
-        </w:tc>
-        <w:tc>
-          <w:tcPr>
-            <w:tcW w:w="337" w:type="pct"/>
-            <w:tcBorders>
-              <w:top w:val="nil"/>
-              <w:left w:val="nil"/>
-              <w:bottom w:val="single" w:sz="4" w:space="0" w:color="auto"/>
-              <w:right w:val="single" w:sz="4" w:space="0" w:color="auto"/>
-            </w:tcBorders>
-            <w:shd w:val="clear" w:color="auto" w:fill="auto"/>
-            <w:noWrap/>
-            <w:vAlign w:val="center"/>
-            <w:hideMark/>
-          </w:tcPr>
-          <w:p>
-            <w:pPr>
-              <w:spacing w:after="0"/>
-              <w:jc w:val="center"/>
-              <w:rPr>
-                <w:rFonts w:eastAsia="Times New Roman"/>
-              </w:rPr>
-            </w:pPr>
-            <w:r>
-              <w:t>n/a</w:t>
-            </w:r>
-          </w:p>
-        </w:tc>
-        <w:tc>
-          <w:tcPr>
-            <w:tcW w:w="724" w:type="pct"/>
-            <w:tcBorders>
-              <w:top w:val="nil"/>
-              <w:left w:val="nil"/>
-              <w:bottom w:val="single" w:sz="4" w:space="0" w:color="auto"/>
-              <w:right w:val="single" w:sz="4" w:space="0" w:color="auto"/>
-            </w:tcBorders>
-            <w:shd w:val="clear" w:color="000000" w:fill="B8CCE4"/>
-            <w:vAlign w:val="center"/>
-            <w:hideMark/>
-          </w:tcPr>
-          <w:p>
-            <w:pPr>
-              <w:spacing w:after="0"/>
-              <w:jc w:val="center"/>
-              <w:rPr>
-                <w:b/>
-                <w:bCs/>
-                <w:sz w:val="20"/>
-                <w:szCs w:val="20"/>
-              </w:rPr>
-            </w:pPr>
-            <w:r>
-              <w:rPr>
-                <w:b/>
-                <w:bCs/>
-                <w:sz w:val="20"/>
-                <w:szCs w:val="20"/>
-              </w:rPr>
-              <w:t>RISK</w:t>
-            </w:r>
-          </w:p>
-        </w:tc>
-        <w:tc>
-          <w:tcPr>
-            <w:tcW w:w="483" w:type="pct"/>
-            <w:tcBorders>
-              <w:top w:val="single" w:sz="4" w:space="0" w:color="auto"/>
-              <w:left w:val="single" w:sz="4" w:space="0" w:color="auto"/>
-              <w:bottom w:val="single" w:sz="4" w:space="0" w:color="auto"/>
-              <w:right w:val="single" w:sz="4" w:space="0" w:color="auto"/>
-            </w:tcBorders>
-            <w:shd w:val="clear" w:color="auto" w:fill="0070C0"/>
-            <w:vAlign w:val="center"/>
-            <w:hideMark/>
-          </w:tcPr>
-          <w:p>
-            <w:pPr>
-              <w:spacing w:after="0"/>
-              <w:jc w:val="center"/>
-              <w:rPr>
-                <w:b/>
-                <w:bCs/>
-              </w:rPr>
-            </w:pPr>
-            <w:r>
-              <w:rPr>
-                <w:b/>
-                <w:bCs/>
-              </w:rPr>
-              <w:t>INFO</w:t>
-            </w:r>
-          </w:p>
-        </w:tc>
-        <w:tc>
-          <w:tcPr>
-            <w:tcW w:w="258" w:type="pct"/>
-            <w:tcBorders>
-              <w:top w:val="nil"/>
-              <w:left w:val="nil"/>
-              <w:bottom w:val="single" w:sz="4" w:space="0" w:color="auto"/>
-              <w:right w:val="single" w:sz="4" w:space="0" w:color="auto"/>
-            </w:tcBorders>
-            <w:shd w:val="clear" w:color="000000" w:fill="C5D9F1"/>
-            <w:vAlign w:val="center"/>
-            <w:hideMark/>
-          </w:tcPr>
-          <w:p>
-            <w:pPr>
-              <w:spacing w:after="0"/>
-              <w:jc w:val="center"/>
-              <w:rPr>
-                <w:b/>
-                <w:bCs/>
-                <w:sz w:val="22"/>
-                <w:szCs w:val="22"/>
-              </w:rPr>
-            </w:pPr>
-            <w:r>
-              <w:rPr>
-                <w:b/>
-                <w:bCs/>
-                <w:sz w:val="22"/>
-                <w:szCs w:val="22"/>
-              </w:rPr>
-              <w:t>C</w:t>
-            </w:r>
-          </w:p>
-        </w:tc>
-        <w:tc>
-          <w:tcPr>
-            <w:tcW w:w="207" w:type="pct"/>
-            <w:tcBorders>
-              <w:top w:val="nil"/>
-              <w:left w:val="nil"/>
-              <w:bottom w:val="single" w:sz="4" w:space="0" w:color="auto"/>
-              <w:right w:val="single" w:sz="4" w:space="0" w:color="auto"/>
-            </w:tcBorders>
-            <w:shd w:val="clear" w:color="000000" w:fill="C5D9F1"/>
-            <w:vAlign w:val="center"/>
-            <w:hideMark/>
-          </w:tcPr>
-          <w:p>
-            <w:pPr>
-              <w:spacing w:after="0"/>
-              <w:jc w:val="center"/>
-              <w:rPr>
-                <w:b/>
-                <w:bCs/>
-                <w:sz w:val="22"/>
-                <w:szCs w:val="22"/>
-              </w:rPr>
-            </w:pPr>
-            <w:r>
-              <w:rPr>
-                <w:b/>
-                <w:bCs/>
-                <w:sz w:val="22"/>
-                <w:szCs w:val="22"/>
-              </w:rPr>
-              <w:t>I</w:t>
-            </w:r>
-          </w:p>
-        </w:tc>
-        <w:tc>
-          <w:tcPr>
-            <w:tcW w:w="202" w:type="pct"/>
-            <w:tcBorders>
-              <w:top w:val="nil"/>
-              <w:left w:val="nil"/>
-              <w:bottom w:val="single" w:sz="4" w:space="0" w:color="auto"/>
-              <w:right w:val="single" w:sz="4" w:space="0" w:color="auto"/>
-            </w:tcBorders>
-            <w:shd w:val="clear" w:color="000000" w:fill="C5D9F1"/>
-            <w:vAlign w:val="center"/>
-            <w:hideMark/>
-          </w:tcPr>
-          <w:p>
-            <w:pPr>
-              <w:spacing w:after="0"/>
-              <w:jc w:val="center"/>
-              <w:rPr>
-                <w:b/>
-                <w:bCs/>
-                <w:sz w:val="22"/>
-                <w:szCs w:val="22"/>
-              </w:rPr>
-            </w:pPr>
-            <w:r>
-              <w:rPr>
-                <w:b/>
-                <w:bCs/>
-                <w:sz w:val="22"/>
-                <w:szCs w:val="22"/>
-              </w:rPr>
-              <w:t>A</w:t>
-            </w:r>
-          </w:p>
-        </w:tc>
-      </w:tr>
-      <w:tr>
-        <w:trPr>
-          <w:trHeight w:val="438"/>
-        </w:trPr>
-        <w:tc>
-          <w:tcPr>
-            <w:tcW w:w="1013" w:type="pct"/>
-            <w:gridSpan w:val="2"/>
-            <w:vMerge/>
-            <w:tcBorders>
-              <w:top w:val="single" w:sz="4" w:space="0" w:color="auto"/>
-              <w:left w:val="single" w:sz="4" w:space="0" w:color="auto"/>
-              <w:bottom w:val="single" w:sz="4" w:space="0" w:color="auto"/>
-              <w:right w:val="single" w:sz="4" w:space="0" w:color="auto"/>
-            </w:tcBorders>
-            <w:vAlign w:val="center"/>
-            <w:hideMark/>
-          </w:tcPr>
-          <w:p>
-            <w:pPr>
-              <w:spacing w:after="0"/>
-            </w:pPr>
-          </w:p>
-        </w:tc>
-        <w:tc>
-          <w:tcPr>
-            <w:tcW w:w="1005" w:type="pct"/>
-            <w:vMerge/>
-            <w:tcBorders>
-              <w:top w:val="nil"/>
-              <w:left w:val="single" w:sz="4" w:space="0" w:color="auto"/>
-              <w:bottom w:val="single" w:sz="4" w:space="0" w:color="auto"/>
-              <w:right w:val="single" w:sz="4" w:space="0" w:color="auto"/>
-            </w:tcBorders>
-            <w:vAlign w:val="center"/>
-            <w:hideMark/>
-          </w:tcPr>
-          <w:p>
-            <w:pPr>
-              <w:spacing w:after="0"/>
-            </w:pPr>
-          </w:p>
-        </w:tc>
-        <w:tc>
-          <w:tcPr>
-            <w:tcW w:w="771" w:type="pct"/>
-            <w:tcBorders>
-              <w:top w:val="single" w:sz="4" w:space="0" w:color="auto"/>
-              <w:left w:val="nil"/>
-              <w:bottom w:val="single" w:sz="4" w:space="0" w:color="auto"/>
-              <w:right w:val="single" w:sz="4" w:space="0" w:color="auto"/>
-            </w:tcBorders>
-            <w:shd w:val="clear" w:color="000000" w:fill="C5D9F1"/>
-            <w:vAlign w:val="center"/>
-            <w:hideMark/>
-          </w:tcPr>
-          <w:p>
-            <w:pPr>
-              <w:spacing w:after="0"/>
-              <w:jc w:val="center"/>
-              <w:rPr>
-                <w:b/>
-                <w:bCs/>
-                <w:sz w:val="20"/>
-                <w:szCs w:val="20"/>
-              </w:rPr>
-            </w:pPr>
-            <w:r>
-              <w:rPr>
-                <w:b/>
-                <w:bCs/>
-                <w:sz w:val="20"/>
-                <w:szCs w:val="20"/>
-              </w:rPr>
-              <w:t>V</w:t>
-            </w:r>
-            <w:r>
-              <w:rPr>
-                <w:b/>
-                <w:bCs/>
-                <w:sz w:val="20"/>
-                <w:szCs w:val="20"/>
-                <w:vertAlign w:val="subscript"/>
-              </w:rPr>
-              <w:t>S</w:t>
-            </w:r>
-          </w:p>
-        </w:tc>
-        <w:tc>
-          <w:tcPr>
-            <w:tcW w:w="337" w:type="pct"/>
-            <w:tcBorders>
-              <w:top w:val="single" w:sz="4" w:space="0" w:color="auto"/>
-              <w:left w:val="single" w:sz="4" w:space="0" w:color="auto"/>
-              <w:bottom w:val="single" w:sz="4" w:space="0" w:color="auto"/>
-              <w:right w:val="single" w:sz="4" w:space="0" w:color="auto"/>
-            </w:tcBorders>
-            <w:shd w:val="clear" w:color="auto" w:fill="auto"/>
-            <w:vAlign w:val="center"/>
-            <w:hideMark/>
-          </w:tcPr>
-          <w:p>
-            <w:pPr>
-              <w:spacing w:after="0"/>
-              <w:jc w:val="center"/>
-              <w:rPr>
-                <w:rFonts w:eastAsia="Times New Roman"/>
-                <w:b/>
-                <w:bCs/>
-              </w:rPr>
-            </w:pPr>
-            <w:r>
-              <w:rPr>
-                <w:rFonts w:eastAsia="Times New Roman"/>
-                <w:b/>
-                <w:bCs/>
-              </w:rPr>
-              <w:t>n/a</w:t>
-            </w:r>
-          </w:p>
-        </w:tc>
-        <w:tc>
-          <w:tcPr>
-            <w:tcW w:w="724" w:type="pct"/>
-            <w:tcBorders>
-              <w:top w:val="nil"/>
-              <w:left w:val="nil"/>
-              <w:bottom w:val="single" w:sz="4" w:space="0" w:color="auto"/>
-              <w:right w:val="single" w:sz="4" w:space="0" w:color="auto"/>
-            </w:tcBorders>
-            <w:shd w:val="clear" w:color="000000" w:fill="B8CCE4"/>
-            <w:vAlign w:val="center"/>
-            <w:hideMark/>
-          </w:tcPr>
-          <w:p>
-            <w:pPr>
-              <w:spacing w:after="0"/>
-              <w:jc w:val="center"/>
-              <w:rPr>
-                <w:b/>
-                <w:bCs/>
-                <w:sz w:val="20"/>
-                <w:szCs w:val="20"/>
-              </w:rPr>
-            </w:pPr>
-            <w:r>
-              <w:rPr>
-                <w:b/>
-                <w:bCs/>
-                <w:sz w:val="20"/>
-                <w:szCs w:val="20"/>
-              </w:rPr>
-              <w:t>CM</w:t>
-            </w:r>
-          </w:p>
-        </w:tc>
-        <w:tc>
-          <w:tcPr>
-            <w:tcW w:w="483" w:type="pct"/>
-            <w:tcBorders>
-              <w:top w:val="nil"/>
-              <w:left w:val="nil"/>
-              <w:bottom w:val="single" w:sz="4" w:space="0" w:color="auto"/>
-              <w:right w:val="single" w:sz="4" w:space="0" w:color="auto"/>
-            </w:tcBorders>
-            <w:shd w:val="clear" w:color="auto" w:fill="auto"/>
-            <w:vAlign w:val="center"/>
-            <w:hideMark/>
-          </w:tcPr>
-          <w:p>
-            <w:pPr>
-              <w:spacing w:after="0"/>
-              <w:jc w:val="center"/>
-              <w:rPr>
-                <w:rFonts w:eastAsia="Times New Roman"/>
-                <w:sz w:val="20"/>
-                <w:szCs w:val="20"/>
-              </w:rPr>
-            </w:pPr>
-            <w:r>
-              <w:rPr>
-                <w:rFonts w:eastAsia="Times New Roman"/>
-                <w:sz w:val="20"/>
-                <w:szCs w:val="20"/>
-              </w:rPr>
-              <w:t>n/a</w:t>
-            </w:r>
-          </w:p>
-        </w:tc>
-        <w:tc>
-          <w:tcPr>
-            <w:tcW w:w="258" w:type="pct"/>
-            <w:tcBorders>
-              <w:top w:val="nil"/>
-              <w:left w:val="nil"/>
-              <w:bottom w:val="single" w:sz="4" w:space="0" w:color="auto"/>
-              <w:right w:val="single" w:sz="4" w:space="0" w:color="auto"/>
-            </w:tcBorders>
-            <w:shd w:val="clear" w:color="auto" w:fill="auto"/>
-            <w:noWrap/>
-            <w:vAlign w:val="center"/>
-            <w:hideMark/>
-          </w:tcPr>
-          <w:p>
-            <w:pPr>
-              <w:spacing w:after="0"/>
-              <w:jc w:val="center"/>
-              <w:rPr>
-                <w:rFonts w:eastAsia="Times New Roman"/>
-                <w:sz w:val="20"/>
-                <w:szCs w:val="20"/>
-              </w:rPr>
-            </w:pPr>
-            <w:r>
-              <w:rPr>
-                <w:rFonts w:eastAsia="Times New Roman"/>
-                <w:sz w:val="20"/>
-                <w:szCs w:val="20"/>
-              </w:rPr>
-              <w:t>N</w:t>
-            </w:r>
-          </w:p>
-        </w:tc>
-        <w:tc>
-          <w:tcPr>
-            <w:tcW w:w="207" w:type="pct"/>
-            <w:tcBorders>
-              <w:top w:val="nil"/>
-              <w:left w:val="nil"/>
-              <w:bottom w:val="single" w:sz="4" w:space="0" w:color="auto"/>
-              <w:right w:val="single" w:sz="4" w:space="0" w:color="auto"/>
-            </w:tcBorders>
-            <w:shd w:val="clear" w:color="auto" w:fill="auto"/>
-            <w:noWrap/>
-            <w:vAlign w:val="center"/>
-            <w:hideMark/>
-          </w:tcPr>
-          <w:p>
-            <w:pPr>
-              <w:spacing w:after="0"/>
-              <w:jc w:val="center"/>
-              <w:rPr>
-                <w:rFonts w:eastAsia="Times New Roman"/>
-                <w:sz w:val="20"/>
-                <w:szCs w:val="20"/>
-              </w:rPr>
-            </w:pPr>
-            <w:r>
-              <w:rPr>
-                <w:rFonts w:eastAsia="Times New Roman"/>
-                <w:sz w:val="20"/>
-                <w:szCs w:val="20"/>
-              </w:rPr>
-              <w:t>N</w:t>
-            </w:r>
-          </w:p>
-        </w:tc>
-        <w:tc>
-          <w:tcPr>
-            <w:tcW w:w="202" w:type="pct"/>
-            <w:tcBorders>
-              <w:top w:val="nil"/>
-              <w:left w:val="nil"/>
-              <w:bottom w:val="single" w:sz="4" w:space="0" w:color="auto"/>
-              <w:right w:val="single" w:sz="4" w:space="0" w:color="auto"/>
-            </w:tcBorders>
-            <w:shd w:val="clear" w:color="auto" w:fill="auto"/>
-            <w:noWrap/>
-            <w:vAlign w:val="center"/>
-            <w:hideMark/>
-          </w:tcPr>
-          <w:p>
-            <w:pPr>
-              <w:spacing w:after="0"/>
-              <w:jc w:val="center"/>
-              <w:rPr>
-                <w:rFonts w:eastAsia="Times New Roman"/>
-                <w:sz w:val="20"/>
-                <w:szCs w:val="20"/>
-              </w:rPr>
-            </w:pPr>
-            <w:r>
-              <w:rPr>
-                <w:rFonts w:eastAsia="Times New Roman"/>
-                <w:sz w:val="20"/>
-                <w:szCs w:val="20"/>
-              </w:rPr>
-              <w:t>N</w:t>
-            </w:r>
-          </w:p>
-        </w:tc>
-      </w:tr>
-      <w:tr>
-        <w:trPr>
-          <w:trHeight w:val="711"/>
-        </w:trPr>
-        <w:tc>
-          <w:tcPr>
-            <w:tcW w:w="1013" w:type="pct"/>
-            <w:gridSpan w:val="2"/>
-            <w:vMerge/>
-            <w:tcBorders>
-              <w:top w:val="single" w:sz="4" w:space="0" w:color="auto"/>
-              <w:left w:val="single" w:sz="4" w:space="0" w:color="auto"/>
-              <w:bottom w:val="single" w:sz="4" w:space="0" w:color="auto"/>
-              <w:right w:val="single" w:sz="4" w:space="0" w:color="auto"/>
-            </w:tcBorders>
-            <w:vAlign w:val="center"/>
-            <w:hideMark/>
-          </w:tcPr>
-          <w:p>
-            <w:pPr>
-              <w:spacing w:after="0"/>
-            </w:pPr>
-          </w:p>
-        </w:tc>
-        <w:tc>
-          <w:tcPr>
-            <w:tcW w:w="1005" w:type="pct"/>
-            <w:vMerge/>
-            <w:tcBorders>
-              <w:top w:val="nil"/>
-              <w:left w:val="single" w:sz="4" w:space="0" w:color="auto"/>
-              <w:bottom w:val="single" w:sz="4" w:space="0" w:color="auto"/>
-              <w:right w:val="single" w:sz="4" w:space="0" w:color="auto"/>
-            </w:tcBorders>
-            <w:vAlign w:val="center"/>
-            <w:hideMark/>
-          </w:tcPr>
-          <w:p>
-            <w:pPr>
-              <w:spacing w:after="0"/>
-            </w:pPr>
-          </w:p>
-        </w:tc>
-        <w:tc>
-          <w:tcPr>
-            <w:tcW w:w="771" w:type="pct"/>
-            <w:tcBorders>
-              <w:top w:val="single" w:sz="4" w:space="0" w:color="auto"/>
-              <w:left w:val="nil"/>
-              <w:bottom w:val="single" w:sz="4" w:space="0" w:color="auto"/>
-              <w:right w:val="single" w:sz="4" w:space="0" w:color="auto"/>
-            </w:tcBorders>
-            <w:shd w:val="clear" w:color="000000" w:fill="C5D9F1"/>
-            <w:vAlign w:val="center"/>
-            <w:hideMark/>
-          </w:tcPr>
-          <w:p>
-            <w:pPr>
-              <w:spacing w:after="0"/>
-              <w:jc w:val="center"/>
-              <w:rPr>
-                <w:b/>
-                <w:bCs/>
-                <w:sz w:val="20"/>
-                <w:szCs w:val="20"/>
-              </w:rPr>
-            </w:pPr>
-            <w:r>
-              <w:rPr>
-                <w:b/>
-                <w:bCs/>
-                <w:sz w:val="20"/>
-                <w:szCs w:val="20"/>
-              </w:rPr>
-              <w:t>IMPACT RATIONALE</w:t>
-            </w:r>
-          </w:p>
-        </w:tc>
-        <w:tc>
-          <w:tcPr>
-            <w:tcW w:w="2211" w:type="pct"/>
-            <w:gridSpan w:val="6"/>
-            <w:tcBorders>
-              <w:top w:val="single" w:sz="4" w:space="0" w:color="auto"/>
-              <w:left w:val="single" w:sz="4" w:space="0" w:color="auto"/>
-              <w:bottom w:val="single" w:sz="4" w:space="0" w:color="auto"/>
-              <w:right w:val="single" w:sz="4" w:space="0" w:color="auto"/>
-            </w:tcBorders>
-            <w:shd w:val="clear" w:color="000000" w:fill="FFFF66"/>
-            <w:hideMark/>
-          </w:tcPr>
-          <w:p>
-            <w:pPr>
-              <w:spacing w:after="0"/>
-              <w:rPr>
-                <w:rFonts w:eastAsia="Times New Roman"/>
-                <w:sz w:val="18"/>
-                <w:szCs w:val="18"/>
-              </w:rPr>
-            </w:pPr>
-            <w:r>
-              <w:rPr>
-                <w:rFonts w:eastAsia="Times New Roman"/>
-                <w:sz w:val="18"/>
-                <w:szCs w:val="18"/>
-              </w:rPr>
-              <w:t>Test</w:t>
-            </w:r>
-          </w:p>
-        </w:tc>
-      </w:tr>
-      <w:tr>
-        <w:trPr>
-          <w:trHeight w:val="396"/>
-        </w:trPr>
-        <w:tc>
-          <w:tcPr>
-            <w:tcW w:w="1013" w:type="pct"/>
-            <w:gridSpan w:val="2"/>
-            <w:tcBorders>
-              <w:top w:val="single" w:sz="4" w:space="0" w:color="auto"/>
-              <w:left w:val="single" w:sz="4" w:space="0" w:color="auto"/>
-              <w:bottom w:val="single" w:sz="4" w:space="0" w:color="auto"/>
-              <w:right w:val="single" w:sz="4" w:space="0" w:color="auto"/>
-            </w:tcBorders>
-            <w:shd w:val="clear" w:color="000000" w:fill="C5D9F1"/>
-            <w:vAlign w:val="center"/>
-            <w:hideMark/>
-          </w:tcPr>
-          <w:p>
-            <w:pPr>
-              <w:spacing w:after="0"/>
-              <w:jc w:val="center"/>
-              <w:rPr>
-                <w:b/>
-                <w:bCs/>
-                <w:sz w:val="22"/>
-                <w:szCs w:val="22"/>
-              </w:rPr>
-            </w:pPr>
-            <w:r>
-              <w:rPr>
-                <w:b/>
-                <w:bCs/>
-                <w:sz w:val="22"/>
-                <w:szCs w:val="22"/>
-              </w:rPr>
-              <w:t>TYPE</w:t>
-            </w:r>
-          </w:p>
-        </w:tc>
-        <w:tc>
-          <w:tcPr>
-            <w:tcW w:w="3987" w:type="pct"/>
-            <w:gridSpan w:val="8"/>
-            <w:tcBorders>
-              <w:top w:val="single" w:sz="4" w:space="0" w:color="auto"/>
-              <w:left w:val="nil"/>
-              <w:bottom w:val="single" w:sz="4" w:space="0" w:color="auto"/>
-              <w:right w:val="single" w:sz="4" w:space="0" w:color="auto"/>
-            </w:tcBorders>
-            <w:shd w:val="clear" w:color="auto" w:fill="auto"/>
-            <w:vAlign w:val="center"/>
-            <w:hideMark/>
-          </w:tcPr>
-          <w:p>
-            <w:pPr>
-              <w:spacing w:after="0"/>
-              <w:jc w:val="center"/>
-              <w:rPr>
-                <w:rFonts w:eastAsia="Times New Roman"/>
-              </w:rPr>
-            </w:pPr>
-            <w:r>
-              <w:rPr>
-                <w:rFonts w:eastAsia="Times New Roman"/>
-              </w:rPr>
-              <w:t>MISSING PATCHES</w:t>
-            </w:r>
-          </w:p>
-        </w:tc>
-      </w:tr>
-      <w:tr>
-        <w:trPr>
-          <w:trHeight w:val="353"/>
-        </w:trPr>
-        <w:tc>
-          <w:tcPr>
-            <w:tcW w:w="320" w:type="pct"/>
-            <w:tcBorders>
-              <w:top w:val="nil"/>
-              <w:left w:val="single" w:sz="4" w:space="0" w:color="auto"/>
-              <w:bottom w:val="single" w:sz="4" w:space="0" w:color="auto"/>
-              <w:right w:val="single" w:sz="4" w:space="0" w:color="auto"/>
-            </w:tcBorders>
-            <w:shd w:val="clear" w:color="000000" w:fill="C5D9F1"/>
-            <w:textDirection w:val="btLr"/>
-            <w:vAlign w:val="center"/>
-            <w:hideMark/>
-          </w:tcPr>
-          <w:p>
-            <w:pPr>
-              <w:spacing w:after="0"/>
-              <w:jc w:val="center"/>
-            </w:pPr>
-          </w:p>
-        </w:tc>
-        <w:tc>
-          <w:tcPr>
-            <w:tcW w:w="4680" w:type="pct"/>
-            <w:gridSpan w:val="9"/>
-            <w:tcBorders>
-              <w:top w:val="single" w:sz="4" w:space="0" w:color="auto"/>
-              <w:left w:val="nil"/>
-              <w:bottom w:val="single" w:sz="4" w:space="0" w:color="auto"/>
-              <w:right w:val="single" w:sz="4" w:space="0" w:color="auto"/>
-            </w:tcBorders>
-            <w:shd w:val="clear" w:color="auto" w:fill="auto"/>
-            <w:noWrap/>
-            <w:vAlign w:val="center"/>
-            <w:hideMark/>
-          </w:tcPr>
-          <w:p>
-            <w:pPr>
-              <w:spacing w:after="0"/>
-              <w:jc w:val="center"/>
-              <w:rPr>
-                <w:rFonts w:eastAsia="Times New Roman"/>
-              </w:rPr>
-            </w:pPr>
-            <w:r>
-              <w:rPr>
-                <w:rFonts w:eastAsia="Times New Roman"/>
-              </w:rPr>
-              <w:t>Missing Patches</w:t>
-            </w:r>
-          </w:p>
-        </w:tc>
-      </w:tr>
-      <w:tr>
-        <w:trPr>
-          <w:trHeight w:val="2876"/>
-        </w:trPr>
-        <w:tc>
-          <w:tcPr>
-            <w:tcW w:w="320" w:type="pct"/>
-            <w:tcBorders>
-              <w:top w:val="nil"/>
-              <w:left w:val="single" w:sz="4" w:space="0" w:color="auto"/>
-              <w:bottom w:val="single" w:sz="4" w:space="0" w:color="auto"/>
-              <w:right w:val="single" w:sz="4" w:space="0" w:color="auto"/>
-            </w:tcBorders>
-            <w:shd w:val="clear" w:color="000000" w:fill="C5D9F1"/>
-            <w:textDirection w:val="btLr"/>
-            <w:vAlign w:val="center"/>
-            <w:hideMark/>
-          </w:tcPr>
-          <w:p>
-            <w:pPr>
-              <w:spacing w:after="0"/>
-              <w:jc w:val="center"/>
-              <w:rPr>
-                <w:b/>
-                <w:bCs/>
-              </w:rPr>
-            </w:pPr>
-            <w:r>
-              <w:rPr>
-                <w:b/>
-                <w:bCs/>
-                <w:sz w:val="20"/>
-                <w:szCs w:val="20"/>
-              </w:rPr>
-              <w:t>DESCRIPTION</w:t>
-            </w:r>
-          </w:p>
-        </w:tc>
-        <w:tc>
-          <w:tcPr>
-            <w:tcW w:w="4680" w:type="pct"/>
-            <w:gridSpan w:val="9"/>
-            <w:tcBorders>
-              <w:top w:val="single" w:sz="4" w:space="0" w:color="auto"/>
-              <w:left w:val="nil"/>
-              <w:bottom w:val="single" w:sz="4" w:space="0" w:color="auto"/>
-              <w:right w:val="single" w:sz="4" w:space="0" w:color="auto"/>
-            </w:tcBorders>
-            <w:shd w:val="clear" w:color="000000" w:fill="FFFFCC"/>
-            <w:hideMark/>
-          </w:tcPr>
-          <w:p>
-            <w:pPr>
-              <w:spacing w:after="0"/>
-              <w:jc w:val="center"/>
-              <w:rPr>
-                <w:rFonts w:eastAsia="Times New Roman"/>
-              </w:rPr>
-            </w:pPr>
-            <w:r>
-              <w:rPr>
-                <w:rFonts w:eastAsia="Times New Roman"/>
-              </w:rPr>
-              <w:t>Several patches missing</w:t>
-            </w:r>
-          </w:p>
-        </w:tc>
-      </w:tr>
-      <w:tr>
-        <w:trPr>
-          <w:trHeight w:val="311"/>
-        </w:trPr>
-        <w:tc>
-          <w:tcPr>
-            <w:tcW w:w="320" w:type="pct"/>
-            <w:tcBorders>
-              <w:top w:val="nil"/>
-              <w:left w:val="single" w:sz="4" w:space="0" w:color="auto"/>
-              <w:bottom w:val="single" w:sz="4" w:space="0" w:color="auto"/>
-              <w:right w:val="single" w:sz="4" w:space="0" w:color="auto"/>
-            </w:tcBorders>
-            <w:shd w:val="clear" w:color="000000" w:fill="C5D9F1"/>
-            <w:textDirection w:val="btLr"/>
-            <w:vAlign w:val="center"/>
-            <w:hideMark/>
-          </w:tcPr>
-          <w:p>
-            <w:pPr>
-              <w:spacing w:after="0"/>
-              <w:jc w:val="center"/>
-            </w:pPr>
-          </w:p>
-        </w:tc>
-        <w:tc>
-          <w:tcPr>
-            <w:tcW w:w="4680" w:type="pct"/>
-            <w:gridSpan w:val="9"/>
-            <w:tcBorders>
-              <w:top w:val="single" w:sz="4" w:space="0" w:color="auto"/>
-              <w:left w:val="nil"/>
-              <w:bottom w:val="single" w:sz="4" w:space="0" w:color="auto"/>
-              <w:right w:val="single" w:sz="4" w:space="0" w:color="auto"/>
-            </w:tcBorders>
-            <w:shd w:val="clear" w:color="auto" w:fill="auto"/>
-            <w:noWrap/>
-            <w:vAlign w:val="center"/>
-            <w:hideMark/>
-          </w:tcPr>
-          <w:p>
-            <w:pPr>
-              <w:spacing w:after="0"/>
-              <w:jc w:val="center"/>
-              <w:rPr>
-                <w:rFonts w:eastAsia="Times New Roman"/>
-              </w:rPr>
-            </w:pPr>
-            <w:r>
-              <w:rPr>
-                <w:rFonts w:eastAsia="Times New Roman"/>
-              </w:rPr>
-              <w:t>Test</w:t>
-            </w:r>
-          </w:p>
-        </w:tc>
-      </w:tr>
-      <w:tr>
-        <w:trPr>
-          <w:trHeight w:val="2044"/>
-        </w:trPr>
-        <w:tc>
-          <w:tcPr>
-            <w:tcW w:w="320" w:type="pct"/>
-            <w:tcBorders>
-              <w:top w:val="nil"/>
-              <w:left w:val="single" w:sz="4" w:space="0" w:color="auto"/>
-              <w:bottom w:val="single" w:sz="4" w:space="0" w:color="auto"/>
-              <w:right w:val="single" w:sz="4" w:space="0" w:color="auto"/>
-            </w:tcBorders>
-            <w:shd w:val="clear" w:color="000000" w:fill="C5D9F1"/>
-            <w:textDirection w:val="btLr"/>
-            <w:vAlign w:val="center"/>
-            <w:hideMark/>
-          </w:tcPr>
-          <w:p>
-            <w:pPr>
-              <w:spacing w:after="0"/>
-              <w:jc w:val="center"/>
-              <w:rPr>
-                <w:b/>
-                <w:bCs/>
-              </w:rPr>
-            </w:pPr>
-            <w:r>
-              <w:rPr>
-                <w:b/>
-                <w:bCs/>
-                <w:sz w:val="20"/>
-                <w:szCs w:val="20"/>
-              </w:rPr>
-              <w:t>MITIGATION</w:t>
-            </w:r>
-          </w:p>
-        </w:tc>
-        <w:tc>
-          <w:tcPr>
-            <w:tcW w:w="4680" w:type="pct"/>
-            <w:gridSpan w:val="9"/>
-            <w:tcBorders>
-              <w:top w:val="single" w:sz="4" w:space="0" w:color="auto"/>
-              <w:left w:val="nil"/>
-              <w:bottom w:val="single" w:sz="4" w:space="0" w:color="auto"/>
-              <w:right w:val="single" w:sz="4" w:space="0" w:color="auto"/>
-            </w:tcBorders>
-            <w:shd w:val="clear" w:color="000000" w:fill="FFFFCC"/>
-            <w:noWrap/>
-            <w:hideMark/>
-          </w:tcPr>
-          <w:p>
-            <w:pPr>
-              <w:spacing w:after="0"/>
-              <w:jc w:val="center"/>
-              <w:rPr>
-                <w:rFonts w:eastAsia="Times New Roman"/>
-              </w:rPr>
-            </w:pPr>
-            <w:r>
-              <w:rPr>
-                <w:rFonts w:eastAsia="Times New Roman"/>
-              </w:rPr>
-              <w:t>Test</w:t>
-            </w:r>
-          </w:p>
-        </w:tc>
-      </w:tr>
-      <w:tr>
-        <w:trPr>
-          <w:trHeight w:val="396"/>
-        </w:trPr>
-        <w:tc>
-          <w:tcPr>
-            <w:tcW w:w="1013" w:type="pct"/>
-            <w:gridSpan w:val="2"/>
-            <w:tcBorders>
-              <w:top w:val="single" w:sz="4" w:space="0" w:color="auto"/>
-              <w:left w:val="single" w:sz="4" w:space="0" w:color="auto"/>
-              <w:bottom w:val="single" w:sz="4" w:space="0" w:color="auto"/>
-              <w:right w:val="single" w:sz="4" w:space="0" w:color="auto"/>
-            </w:tcBorders>
-            <w:shd w:val="clear" w:color="000000" w:fill="C5D9F1"/>
-            <w:vAlign w:val="center"/>
-            <w:hideMark/>
-          </w:tcPr>
-          <w:p>
-            <w:pPr>
-              <w:spacing w:after="0"/>
-              <w:jc w:val="center"/>
-              <w:rPr>
-                <w:b/>
-                <w:bCs/>
-                <w:sz w:val="22"/>
-                <w:szCs w:val="22"/>
-              </w:rPr>
-            </w:pPr>
-            <w:r>
-              <w:rPr>
-                <w:b/>
-                <w:bCs/>
-                <w:sz w:val="22"/>
-                <w:szCs w:val="22"/>
-              </w:rPr>
-              <w:t>REFERENCES</w:t>
-            </w:r>
-          </w:p>
-        </w:tc>
-        <w:tc>
-          <w:tcPr>
-            <w:tcW w:w="3987" w:type="pct"/>
-            <w:gridSpan w:val="8"/>
-            <w:tcBorders>
-              <w:top w:val="single" w:sz="4" w:space="0" w:color="auto"/>
-              <w:left w:val="nil"/>
-              <w:bottom w:val="single" w:sz="4" w:space="0" w:color="auto"/>
-              <w:right w:val="single" w:sz="4" w:space="0" w:color="auto"/>
-            </w:tcBorders>
-            <w:shd w:val="clear" w:color="000000" w:fill="FFFFCC"/>
-            <w:noWrap/>
-            <w:vAlign w:val="center"/>
-            <w:hideMark/>
-          </w:tcPr>
-          <w:p>
-            <w:pPr>
-              <w:spacing w:after="0"/>
-              <w:jc w:val="center"/>
-              <w:rPr>
-                <w:rFonts w:eastAsia="Times New Roman"/>
-              </w:rPr>
-            </w:pPr>
-            <w:r>
-              <w:rPr>
-                <w:rFonts w:eastAsia="Times New Roman"/>
-              </w:rPr>
-              <w:t>Figure X.</w:t>
-            </w:r>
-          </w:p>
-        </w:tc>
-      </w:tr>
-      <w:tr>
-        <w:trPr>
-          <w:trHeight w:val="240"/>
-        </w:trPr>
-        <w:tc>
-          <w:tcPr>
-            <w:tcW w:w="5000" w:type="pct"/>
-            <w:gridSpan w:val="10"/>
-            <w:tcBorders>
-              <w:top w:val="single" w:sz="4" w:space="0" w:color="auto"/>
-              <w:left w:val="single" w:sz="4" w:space="0" w:color="auto"/>
-              <w:bottom w:val="single" w:sz="4" w:space="0" w:color="auto"/>
-              <w:right w:val="single" w:sz="4" w:space="0" w:color="auto"/>
-            </w:tcBorders>
-            <w:shd w:val="clear" w:color="auto" w:fill="auto"/>
-            <w:noWrap/>
-            <w:vAlign w:val="center"/>
-            <w:hideMark/>
-          </w:tcPr>
-          <w:p>
-            <w:pPr>
-              <w:spacing w:after="0"/>
-              <w:jc w:val="center"/>
-              <w:rPr>
-                <w:sz w:val="16"/>
-                <w:szCs w:val="16"/>
-              </w:rPr>
-            </w:pPr>
-            <w:r>
-              <w:rPr>
-                <w:sz w:val="16"/>
-                <w:szCs w:val="16"/>
-              </w:rPr>
-              <w:t>C-CONFIDENTIALITY      I-INTEGRITY     A-AVAILABILITY CM-COUNTERMEASURE</w:t>
-            </w:r>
-          </w:p>
-        </w:tc>
-      </w:tr>
-    </w:tbl>
-    <w:p>
-      <w:pPr>
-        <w:pStyle w:val="bodytype"/>
-        <w:spacing w:after="0"/>
-        <w:jc w:val="center"/>
-      </w:pPr>
-      <w:r>
-        <w:rPr>
-          <w:color w:val="008000"/>
-        </w:rPr>
-        <w:t>ENTER CLASSIFICATION LEVEL FOR FINDINGS (E.G., UNCLASSIFIED, SECRET, ETC)</w:t>
-      </w:r>
-    </w:p>
-    <w:p>
-      <w:pPr>
-        <w:pStyle w:val="bodytype"/>
-        <w:spacing w:after="0"/>
-        <w:jc w:val="center"/>
-      </w:pPr>
-      <w:r>
-        <w:rPr>
-          <w:color w:val="008000"/>
-        </w:rPr>
-        <w:lastRenderedPageBreak/>
-        <w:fldChar w:fldCharType="begin"/>
-      </w:r>
-      <w:r>
-        <w:rPr>
-          <w:color w:val="008000"/>
-        </w:rPr>
-        <w:instrText xml:space="preserve"> DOCPROPERTY  dradis.findingsclassification  \* MERGEFORMAT </w:instrText>
-      </w:r>
-      <w:r>
-        <w:rPr>
-          <w:color w:val="008000"/>
-        </w:rPr>
-        <w:fldChar w:fldCharType="separate"/>
-      </w:r>
-      <w:r>
-        <w:rPr>
-          <w:color w:val="008000"/>
-        </w:rPr>
-        <w:t>Enter classification level for findings (e.g., UNCLASSIFIED, SECRET, etc)</w:t>
-      </w:r>
-      <w:r>
-        <w:rPr>
-          <w:color w:val="008000"/>
-        </w:rPr>
-        <w:fldChar w:fldCharType="end"/>
-      </w:r>
-    </w:p>
-    <w:p>
-      <w:pPr>
-        <w:pStyle w:val="bodytype"/>
-        <w:jc w:val="center"/>
-      </w:pPr>
-      <w:r>
-        <w:rPr>
-          <w:noProof/>
-        </w:rPr>
-        <w:drawing>
-          <wp:inline distT="0" distB="0" distL="0" distR="0" wp14:anchorId="5C8905AA" wp14:editId="0FAB354F">
-            <wp:extent cx="5943600" cy="1671637"/>
-            <wp:effectExtent l="0" t="0" r="0" b="0"/>
-            <wp:docPr id="2" name="Picture 2"/>
-            <wp:cNvGraphicFramePr/>
-            <a:graphic xmlns:a="http://schemas.openxmlformats.org/drawingml/2006/main">
-              <a:graphicData uri="http://schemas.openxmlformats.org/drawingml/2006/picture">
-                <pic:pic xmlns:pic="http://schemas.openxmlformats.org/drawingml/2006/picture">
-                  <pic:nvPicPr>
-                    <pic:cNvPr id="0" name="screenshot.png"/>
-                    <pic:cNvPicPr/>
-                  </pic:nvPicPr>
-                  <pic:blipFill>
-                    <a:blip r:embed="rId26"/>
-                    <a:stretch>
-                      <a:fillRect/>
-                    </a:stretch>
-                  </pic:blipFill>
-                  <pic:spPr>
-                    <a:xfrm>
-                      <a:off x="0" y="0"/>
-                      <a:ext cx="5943600" cy="1671637"/>
-                    </a:xfrm>
-                    <a:prstGeom prst="rect">
-                      <a:avLst/>
-                    </a:prstGeom>
-                  </pic:spPr>
-                </pic:pic>
-              </a:graphicData>
-            </a:graphic>
-          </wp:inline>
-        </w:drawing>
-      </w:r>
-      <w:r>
-        <w:rPr>
-          <w:color w:val="008000"/>
-        </w:rPr>
-        <w:fldChar w:fldCharType="begin"/>
-      </w:r>
-      <w:r>
-        <w:rPr>
-          <w:color w:val="008000"/>
-        </w:rPr>
-        <w:instrText xml:space="preserve"> DOCPROPERTY  dradis.findingsclassification  \* MERGEFORMAT </w:instrText>
-      </w:r>
-      <w:r>
-        <w:rPr>
-          <w:color w:val="008000"/>
-        </w:rPr>
-        <w:fldChar w:fldCharType="separate"/>
-      </w:r>
-      <w:r>
-        <w:rPr>
-          <w:color w:val="008000"/>
-        </w:rPr>
-        <w:t>Enter classification level for findings (e.g., UNCLASSIFIED, SECRET, etc)</w:t>
-      </w:r>
-      <w:r>
-        <w:rPr>
-          <w:color w:val="008000"/>
-        </w:rPr>
-        <w:fldChar w:fldCharType="end"/>
-      </w:r>
-    </w:p>
-    <w:p>
-      <w:pPr>
-        <w:pStyle w:val="Caption"/>
-      </w:pPr>
-      <w:bookmarkStart w:id="37" w:name="_Toc38966263"/>
-      <w:r>
-        <w:t xml:space="preserve">Figure </w:t>
-      </w:r>
-      <w:r>
-        <w:rPr>
-          <w:noProof/>
-        </w:rPr>
-        <w:fldChar w:fldCharType="begin"/>
-      </w:r>
-      <w:r>
-        <w:rPr>
-          <w:noProof/>
-        </w:rPr>
-        <w:instrText xml:space="preserve"> SEQ Figure \* ARABIC </w:instrText>
-      </w:r>
-      <w:r>
-        <w:rPr>
-          <w:noProof/>
-        </w:rPr>
-        <w:fldChar w:fldCharType="separate"/>
-      </w:r>
-      <w:r>
-        <w:rPr>
-          <w:noProof/>
-        </w:rPr>
-        <w:t>2</w:t>
-      </w:r>
-      <w:r>
-        <w:rPr>
-          <w:noProof/>
-        </w:rPr>
-        <w:fldChar w:fldCharType="end"/>
-      </w:r>
-      <w:r>
-        <w:t xml:space="preserve"> Sample Caption</w:t>
-      </w:r>
-      <w:bookmarkEnd w:id="37"/>
-    </w:p>
-    <w:p>
-      <w:r>
-        <w:br w:type="page"/>
-      </w:r>
-    </w:p>
-    <w:p>
       <w:pPr>
         <w:pStyle w:val="Heading1"/>
       </w:pPr>
-      <w:bookmarkStart w:id="38" w:name="_Toc38966259"/>
+      <w:bookmarkStart w:id="33" w:name="_Toc38966259"/>
       <w:bookmarkEnd w:id="24"/>
       <w:bookmarkEnd w:id="25"/>
       <w:r>
@@ -9841,7 +7464,7 @@
       <w:r>
         <w:t>ecommendations</w:t>
       </w:r>
-      <w:bookmarkEnd w:id="38"/>
+      <w:bookmarkEnd w:id="33"/>
     </w:p>
     <w:p>
       <w:pPr>
@@ -9886,7 +7509,7 @@
           <w:docGrid w:linePitch="360"/>
         </w:sectPr>
       </w:pPr>
-      <w:bookmarkStart w:id="39" w:name="_Toc38966260"/>
+      <w:bookmarkStart w:id="34" w:name="_Toc38966260"/>
       <w:r>
         <w:lastRenderedPageBreak/>
         <w:t>–</w:t>
@@ -9894,7 +7517,7 @@
       <w:r>
         <w:t xml:space="preserve"> List of Acronym</w:t>
       </w:r>
-      <w:bookmarkEnd w:id="39"/>
+      <w:bookmarkEnd w:id="34"/>
       <w:r>
         <w:t xml:space="preserve">  </w:t>
       </w:r>
@@ -10141,8 +7764,8 @@
       <w:pPr>
         <w:pStyle w:val="bodytype"/>
         <w:sectPr>
-          <w:headerReference w:type="default" r:id="rId27"/>
-          <w:footerReference w:type="default" r:id="rId28"/>
+          <w:headerReference w:type="default" r:id="rId26"/>
+          <w:footerReference w:type="default" r:id="rId27"/>
           <w:pgSz w:w="12240" w:h="15840"/>
           <w:pgMar w:top="1440" w:right="1440" w:bottom="1440" w:left="1440" w:header="720" w:footer="720" w:gutter="0"/>
           <w:pgNumType w:chapStyle="7"/>
@@ -10160,11 +7783,11 @@
         <w:lastRenderedPageBreak/>
         <w:t xml:space="preserve"> </w:t>
       </w:r>
-      <w:bookmarkStart w:id="40" w:name="_Toc38966261"/>
+      <w:bookmarkStart w:id="35" w:name="_Toc38966261"/>
       <w:r>
         <w:t>– Distribution List</w:t>
       </w:r>
-      <w:bookmarkEnd w:id="40"/>
+      <w:bookmarkEnd w:id="35"/>
     </w:p>
     <w:p>
       <w:pPr>
@@ -12256,7 +9879,7 @@
       <w:rPr>
         <w:noProof/>
       </w:rPr>
-      <w:instrText>1</w:instrText>
+      <w:instrText>2</w:instrText>
     </w:r>
     <w:r>
       <w:fldChar w:fldCharType="end"/>
@@ -12316,7 +9939,7 @@
       <w:rPr>
         <w:noProof/>
       </w:rPr>
-      <w:instrText>1</w:instrText>
+      <w:instrText>2</w:instrText>
     </w:r>
     <w:r>
       <w:fldChar w:fldCharType="end"/>
@@ -12379,7 +10002,7 @@
       <w:rPr>
         <w:noProof/>
       </w:rPr>
-      <w:instrText>1</w:instrText>
+      <w:instrText>2</w:instrText>
     </w:r>
     <w:r>
       <w:fldChar w:fldCharType="end"/>
@@ -12439,7 +10062,7 @@
       <w:rPr>
         <w:noProof/>
       </w:rPr>
-      <w:instrText>1</w:instrText>
+      <w:instrText>2</w:instrText>
     </w:r>
     <w:r>
       <w:fldChar w:fldCharType="end"/>

</xml_diff>

<commit_message>
Finished final report class and added attribute to finding class
Finished final report class and added attribute to finding class
</commit_message>
<xml_diff>
--- a/model/finalReportTemplate/finalReportTemplate.docx
+++ b/model/finalReportTemplate/finalReportTemplate.docx
@@ -314,7 +314,7 @@
           <w:sz w:val="40"/>
           <w:szCs w:val="40"/>
         </w:rPr>
-        <w:fldChar w:fldCharType="begin"/>
+        <w:t xml:space="preserve">{System-Name-1} {Event-Type-1} </w:t>
       </w:r>
       <w:r>
         <w:rPr>
@@ -322,71 +322,7 @@
           <w:sz w:val="40"/>
           <w:szCs w:val="40"/>
         </w:rPr>
-        <w:instrText xml:space="preserve"> DOCPROPERTY  dradis.testedsystem  \* MERGEFORMAT </w:instrText>
-      </w:r>
-      <w:r>
-        <w:rPr>
-          <w:rFonts w:asciiTheme="minorHAnsi" w:hAnsiTheme="minorHAnsi" w:cstheme="minorHAnsi"/>
-          <w:sz w:val="40"/>
-          <w:szCs w:val="40"/>
-        </w:rPr>
-        <w:fldChar w:fldCharType="separate"/>
-      </w:r>
-      <w:r>
-        <w:rPr>
-          <w:rFonts w:asciiTheme="minorHAnsi" w:hAnsiTheme="minorHAnsi" w:cstheme="minorHAnsi"/>
-          <w:sz w:val="40"/>
-          <w:szCs w:val="40"/>
-        </w:rPr>
-        <w:t>{</w:t>
-      </w:r>
-      <w:r>
-        <w:rPr>
-          <w:rFonts w:asciiTheme="minorHAnsi" w:hAnsiTheme="minorHAnsi" w:cstheme="minorHAnsi"/>
-          <w:sz w:val="40"/>
-          <w:szCs w:val="40"/>
-        </w:rPr>
-        <w:t>System</w:t>
-      </w:r>
-      <w:r>
-        <w:rPr>
-          <w:rFonts w:asciiTheme="minorHAnsi" w:hAnsiTheme="minorHAnsi" w:cstheme="minorHAnsi"/>
-          <w:sz w:val="40"/>
-          <w:szCs w:val="40"/>
-        </w:rPr>
-        <w:t>-</w:t>
-      </w:r>
-      <w:r>
-        <w:rPr>
-          <w:rFonts w:asciiTheme="minorHAnsi" w:hAnsiTheme="minorHAnsi" w:cstheme="minorHAnsi"/>
-          <w:sz w:val="40"/>
-          <w:szCs w:val="40"/>
-        </w:rPr>
-        <w:t>Name</w:t>
-      </w:r>
-      <w:r>
-        <w:rPr>
-          <w:rFonts w:asciiTheme="minorHAnsi" w:hAnsiTheme="minorHAnsi" w:cstheme="minorHAnsi"/>
-          <w:sz w:val="40"/>
-          <w:szCs w:val="40"/>
-        </w:rPr>
-        <w:fldChar w:fldCharType="end"/>
-      </w:r>
-      <w:r>
-        <w:rPr>
-          <w:rFonts w:asciiTheme="minorHAnsi" w:hAnsiTheme="minorHAnsi" w:cstheme="minorHAnsi"/>
-          <w:sz w:val="40"/>
-          <w:szCs w:val="40"/>
-        </w:rPr>
-        <w:t>-1} {Event-Type-1}</w:t>
-      </w:r>
-      <w:r>
-        <w:rPr>
-          <w:rFonts w:asciiTheme="minorHAnsi" w:hAnsiTheme="minorHAnsi" w:cstheme="minorHAnsi"/>
-          <w:sz w:val="40"/>
-          <w:szCs w:val="40"/>
-        </w:rPr>
-        <w:t xml:space="preserve"> Report</w:t>
+        <w:t>Report</w:t>
       </w:r>
     </w:p>
     <w:p>
@@ -916,7 +852,11 @@
           </mc:Choice>
           <mc:Fallback>
             <w:pict>
-              <v:shape w14:anchorId="4BEDCB81" id="Text Box 13" o:spid="_x0000_s1027" type="#_x0000_t202" style="position:absolute;margin-left:289.5pt;margin-top:37.45pt;width:172.25pt;height:46.65pt;z-index:251666432;visibility:visible;mso-wrap-style:square;mso-width-percent:0;mso-height-percent:0;mso-wrap-distance-left:9pt;mso-wrap-distance-top:0;mso-wrap-distance-right:9pt;mso-wrap-distance-bottom:0;mso-position-horizontal:absolute;mso-position-horizontal-relative:text;mso-position-vertical:absolute;mso-position-vertical-relative:text;mso-width-percent:0;mso-height-percent:0;mso-width-relative:margin;mso-height-relative:margin;v-text-anchor:top" o:gfxdata="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" fillcolor="white [3201]" strokecolor="white [3212]" strokeweight=".5pt">
+              <v:shapetype w14:anchorId="4BEDCB81" id="_x0000_t202" coordsize="21600,21600" o:spt="202" path="m,l,21600r21600,l21600,xe">
+                <v:stroke joinstyle="miter"/>
+                <v:path gradientshapeok="t" o:connecttype="rect"/>
+              </v:shapetype>
+              <v:shape id="Text Box 13" o:spid="_x0000_s1027" type="#_x0000_t202" style="position:absolute;margin-left:289.5pt;margin-top:37.45pt;width:172.25pt;height:46.65pt;z-index:251666432;visibility:visible;mso-wrap-style:square;mso-width-percent:0;mso-height-percent:0;mso-wrap-distance-left:9pt;mso-wrap-distance-top:0;mso-wrap-distance-right:9pt;mso-wrap-distance-bottom:0;mso-position-horizontal:absolute;mso-position-horizontal-relative:text;mso-position-vertical:absolute;mso-position-vertical-relative:text;mso-width-percent:0;mso-height-percent:0;mso-width-relative:margin;mso-height-relative:margin;v-text-anchor:top" o:gfxdata="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" fillcolor="white [3201]" strokecolor="white [3212]" strokeweight=".5pt">
                 <v:textbox>
                   <w:txbxContent>
                     <w:p>
@@ -2592,21 +2532,7 @@
                 <w:sz w:val="20"/>
                 <w:szCs w:val="20"/>
               </w:rPr>
-              <w:t>{</w:t>
-            </w:r>
-            <w:r>
-              <w:rPr>
-                <w:sz w:val="20"/>
-                <w:szCs w:val="20"/>
-              </w:rPr>
-              <w:t>Event-Type-1</w:t>
-            </w:r>
-            <w:r>
-              <w:rPr>
-                <w:sz w:val="20"/>
-                <w:szCs w:val="20"/>
-              </w:rPr>
-              <w:t xml:space="preserve">} </w:t>
+              <w:t xml:space="preserve">{Event-Type-1} </w:t>
             </w:r>
             <w:r>
               <w:rPr>
@@ -4861,7 +4787,15 @@
         <w:pStyle w:val="bodytype"/>
       </w:pPr>
       <w:r>
-        <w:t>Describe the system architecture based on a high level diagram provided below.</w:t>
+        <w:t xml:space="preserve">Describe the system architecture based on a </w:t>
+      </w:r>
+      <w:proofErr w:type="gramStart"/>
+      <w:r>
+        <w:t>high level</w:t>
+      </w:r>
+      <w:proofErr w:type="gramEnd"/>
+      <w:r>
+        <w:t xml:space="preserve"> diagram provided below.</w:t>
       </w:r>
     </w:p>
     <w:p>
@@ -4869,7 +4803,15 @@
         <w:pStyle w:val="bodytype"/>
       </w:pPr>
       <w:r>
-        <w:t>&lt;Insert a high level diagram of the system architecture&gt;</w:t>
+        <w:t xml:space="preserve">&lt;Insert a </w:t>
+      </w:r>
+      <w:proofErr w:type="gramStart"/>
+      <w:r>
+        <w:t>high level</w:t>
+      </w:r>
+      <w:proofErr w:type="gramEnd"/>
+      <w:r>
+        <w:t xml:space="preserve"> diagram of the system architecture&gt;</w:t>
       </w:r>
     </w:p>
     <w:p>
@@ -4958,13 +4900,7 @@
         <w:t xml:space="preserve"> during the </w:t>
       </w:r>
       <w:r>
-        <w:t>{</w:t>
-      </w:r>
-      <w:r>
-        <w:t>Event-Type-1</w:t>
-      </w:r>
-      <w:r>
-        <w:t>}</w:t>
+        <w:t>{Event-Type-1}</w:t>
       </w:r>
       <w:r>
         <w:t xml:space="preserve"> with their associated technical risk.</w:t>
@@ -5733,7 +5669,7 @@
               <w:bottom w:val="single" w:sz="4" w:space="0" w:color="auto"/>
               <w:right w:val="single" w:sz="4" w:space="0" w:color="auto"/>
             </w:tcBorders>
-            <w:shd w:val="clear" w:color="auto" w:fill="FF0000"/>
+            <w:shd w:val="clear" w:color="auto" w:fill="00B050"/>
             <w:vAlign w:val="center"/>
             <w:hideMark/>
           </w:tcPr>
@@ -5856,6 +5792,7 @@
                 <w:szCs w:val="20"/>
               </w:rPr>
             </w:pPr>
+            <w:proofErr w:type="gramStart"/>
             <w:r>
               <w:rPr>
                 <w:b/>
@@ -5865,6 +5802,7 @@
               </w:rPr>
               <w:t>IP:PORT</w:t>
             </w:r>
+            <w:proofErr w:type="gramEnd"/>
           </w:p>
         </w:tc>
         <w:tc>
@@ -6642,7 +6580,7 @@
               <w:bottom w:val="single" w:sz="4" w:space="0" w:color="auto"/>
               <w:right w:val="single" w:sz="4" w:space="0" w:color="auto"/>
             </w:tcBorders>
-            <w:shd w:val="clear" w:color="auto" w:fill="FABF8F"/>
+            <w:shd w:val="clear" w:color="auto" w:fill="C28CFE"/>
             <w:vAlign w:val="center"/>
             <w:hideMark/>
           </w:tcPr>
@@ -14276,6 +14214,16 @@
 </file>
 
 <file path=customXml/item1.xml><?xml version="1.0" encoding="utf-8"?>
+<b:Sources xmlns:b="http://schemas.openxmlformats.org/officeDocument/2006/bibliography" xmlns="http://schemas.openxmlformats.org/officeDocument/2006/bibliography" SelectedStyle="\APASixthEditionOfficeOnline.xsl" StyleName="APA" Version="6"/>
+</file>
+
+<file path=customXml/item2.xml><?xml version="1.0" encoding="utf-8"?>
+<p:properties xmlns:p="http://schemas.microsoft.com/office/2006/metadata/properties" xmlns:xsi="http://www.w3.org/2001/XMLSchema-instance" xmlns:pc="http://schemas.microsoft.com/office/infopath/2007/PartnerControls">
+  <documentManagement/>
+</p:properties>
+</file>
+
+<file path=customXml/item3.xml><?xml version="1.0" encoding="utf-8"?>
 <?mso-contentType ?>
 <FormTemplates xmlns="http://schemas.microsoft.com/sharepoint/v3/contenttype/forms">
   <Display>DocumentLibraryForm</Display>
@@ -14284,7 +14232,7 @@
 </FormTemplates>
 </file>
 
-<file path=customXml/item2.xml><?xml version="1.0" encoding="utf-8"?>
+<file path=customXml/item4.xml><?xml version="1.0" encoding="utf-8"?>
 <ct:contentTypeSchema xmlns:ct="http://schemas.microsoft.com/office/2006/metadata/contentType" xmlns:ma="http://schemas.microsoft.com/office/2006/metadata/properties/metaAttributes" ct:_="" ma:_="" ma:contentTypeName="Document" ma:contentTypeID="0x010100E3FFB5A20F22BA489B40B380B8428D77" ma:contentTypeVersion="3" ma:contentTypeDescription="Create a new document." ma:contentTypeScope="" ma:versionID="7f3226d4fccdd2190057013421faf4ce">
   <xsd:schema xmlns:xsd="http://www.w3.org/2001/XMLSchema" xmlns:xs="http://www.w3.org/2001/XMLSchema" xmlns:p="http://schemas.microsoft.com/office/2006/metadata/properties" xmlns:ns2="e8ec46f0-61a0-4c4b-b62e-8535c8388e3a" xmlns:ns3="5bceb536-54b1-4223-b8d5-96dc9ddbc6ac" targetNamespace="http://schemas.microsoft.com/office/2006/metadata/properties" ma:root="true" ma:fieldsID="1be4dbb9d0bea5beff11d6bbd4376e47" ns2:_="" ns3:_="">
     <xsd:import namespace="e8ec46f0-61a0-4c4b-b62e-8535c8388e3a"/>
@@ -14454,7 +14402,7 @@
 </ct:contentTypeSchema>
 </file>
 
-<file path=customXml/item3.xml><?xml version="1.0" encoding="utf-8"?>
+<file path=customXml/item5.xml><?xml version="1.0" encoding="utf-8"?>
 <?mso-contentType ?>
 <spe:Receivers xmlns:spe="http://schemas.microsoft.com/sharepoint/events">
   <Receiver>
@@ -14500,17 +14448,24 @@
 </spe:Receivers>
 </file>
 
-<file path=customXml/item4.xml><?xml version="1.0" encoding="utf-8"?>
-<b:Sources xmlns:b="http://schemas.openxmlformats.org/officeDocument/2006/bibliography" xmlns="http://schemas.openxmlformats.org/officeDocument/2006/bibliography" SelectedStyle="\APASixthEditionOfficeOnline.xsl" StyleName="APA" Version="6"/>
+<file path=customXml/itemProps1.xml><?xml version="1.0" encoding="utf-8"?>
+<ds:datastoreItem xmlns:ds="http://schemas.openxmlformats.org/officeDocument/2006/customXml" ds:itemID="{69178C91-8F94-4DE2-822B-AF8EA783F8B6}">
+  <ds:schemaRefs>
+    <ds:schemaRef ds:uri="http://schemas.openxmlformats.org/officeDocument/2006/bibliography"/>
+  </ds:schemaRefs>
+</ds:datastoreItem>
 </file>
 
-<file path=customXml/item5.xml><?xml version="1.0" encoding="utf-8"?>
-<p:properties xmlns:p="http://schemas.microsoft.com/office/2006/metadata/properties" xmlns:xsi="http://www.w3.org/2001/XMLSchema-instance" xmlns:pc="http://schemas.microsoft.com/office/infopath/2007/PartnerControls">
-  <documentManagement/>
-</p:properties>
+<file path=customXml/itemProps2.xml><?xml version="1.0" encoding="utf-8"?>
+<ds:datastoreItem xmlns:ds="http://schemas.openxmlformats.org/officeDocument/2006/customXml" ds:itemID="{3893EF80-5487-4DBA-9A31-B4EB4DE8D578}">
+  <ds:schemaRefs>
+    <ds:schemaRef ds:uri="http://schemas.microsoft.com/office/2006/metadata/properties"/>
+    <ds:schemaRef ds:uri="http://schemas.microsoft.com/office/infopath/2007/PartnerControls"/>
+  </ds:schemaRefs>
+</ds:datastoreItem>
 </file>
 
-<file path=customXml/itemProps1.xml><?xml version="1.0" encoding="utf-8"?>
+<file path=customXml/itemProps3.xml><?xml version="1.0" encoding="utf-8"?>
 <ds:datastoreItem xmlns:ds="http://schemas.openxmlformats.org/officeDocument/2006/customXml" ds:itemID="{CA76F703-719F-4C81-A52A-E9808BCA8DF7}">
   <ds:schemaRefs>
     <ds:schemaRef ds:uri="http://schemas.microsoft.com/sharepoint/v3/contenttype/forms"/>
@@ -14518,7 +14473,7 @@
 </ds:datastoreItem>
 </file>
 
-<file path=customXml/itemProps2.xml><?xml version="1.0" encoding="utf-8"?>
+<file path=customXml/itemProps4.xml><?xml version="1.0" encoding="utf-8"?>
 <ds:datastoreItem xmlns:ds="http://schemas.openxmlformats.org/officeDocument/2006/customXml" ds:itemID="{EC5FD1AF-F46D-440E-A163-A7E4F75AB8E1}">
   <ds:schemaRefs>
     <ds:schemaRef ds:uri="http://schemas.microsoft.com/office/2006/metadata/contentType"/>
@@ -14537,27 +14492,10 @@
 </ds:datastoreItem>
 </file>
 
-<file path=customXml/itemProps3.xml><?xml version="1.0" encoding="utf-8"?>
+<file path=customXml/itemProps5.xml><?xml version="1.0" encoding="utf-8"?>
 <ds:datastoreItem xmlns:ds="http://schemas.openxmlformats.org/officeDocument/2006/customXml" ds:itemID="{CC2492A4-473A-4CCC-A78D-C856E158903D}">
   <ds:schemaRefs>
     <ds:schemaRef ds:uri="http://schemas.microsoft.com/sharepoint/events"/>
   </ds:schemaRefs>
 </ds:datastoreItem>
-</file>
-
-<file path=customXml/itemProps4.xml><?xml version="1.0" encoding="utf-8"?>
-<ds:datastoreItem xmlns:ds="http://schemas.openxmlformats.org/officeDocument/2006/customXml" ds:itemID="{69178C91-8F94-4DE2-822B-AF8EA783F8B6}">
-  <ds:schemaRefs>
-    <ds:schemaRef ds:uri="http://schemas.openxmlformats.org/officeDocument/2006/bibliography"/>
-  </ds:schemaRefs>
-</ds:datastoreItem>
-</file>
-
-<file path=customXml/itemProps5.xml><?xml version="1.0" encoding="utf-8"?>
-<ds:datastoreItem xmlns:ds="http://schemas.openxmlformats.org/officeDocument/2006/customXml" ds:itemID="{3893EF80-5487-4DBA-9A31-B4EB4DE8D578}">
-  <ds:schemaRefs>
-    <ds:schemaRef ds:uri="http://schemas.microsoft.com/office/2006/metadata/properties"/>
-    <ds:schemaRef ds:uri="http://schemas.microsoft.com/office/infopath/2007/PartnerControls"/>
-  </ds:schemaRefs>
-</ds:datastoreItem>
 </file>
</xml_diff>